<commit_message>
fixed chainlit with local llm aswell
</commit_message>
<xml_diff>
--- a/agreement/project_contribution_agreement.docx
+++ b/agreement/project_contribution_agreement.docx
@@ -527,7 +527,38 @@
         <w:rPr>
           <w:rFonts w:ascii="Garamond" w:hAnsi="Garamond"/>
         </w:rPr>
-        <w:t>Embedded all medications and upserted them into the Pinecone database.</w:t>
+        <w:t>Embedded all medications and upserted them into the Pinecone database</w:t>
+      </w:r>
+      <w:r>
+        <w:rPr>
+          <w:rFonts w:ascii="Garamond" w:hAnsi="Garamond"/>
+        </w:rPr>
+        <w:t>, within a predefined namespace</w:t>
+      </w:r>
+      <w:r>
+        <w:rPr>
+          <w:rFonts w:ascii="Garamond" w:hAnsi="Garamond"/>
+        </w:rPr>
+        <w:t>.</w:t>
+      </w:r>
+    </w:p>
+    <w:p>
+      <w:pPr>
+        <w:pStyle w:val="ListParagraph"/>
+        <w:numPr>
+          <w:ilvl w:val="1"/>
+          <w:numId w:val="10"/>
+        </w:numPr>
+        <w:jc w:val="both"/>
+        <w:rPr>
+          <w:rFonts w:ascii="Garamond" w:hAnsi="Garamond"/>
+        </w:rPr>
+      </w:pPr>
+      <w:r>
+        <w:rPr>
+          <w:rFonts w:ascii="Garamond" w:hAnsi="Garamond"/>
+        </w:rPr>
+        <w:t>Queried the namespace through the use of similarity search, works.</w:t>
       </w:r>
     </w:p>
     <w:p>
@@ -546,27 +577,19 @@
         <w:rPr>
           <w:rFonts w:ascii="Garamond" w:hAnsi="Garamond"/>
         </w:rPr>
-        <w:t>Built Chainlit interface and seamlessly integrated it with a locally installed LLM.</w:t>
-      </w:r>
-    </w:p>
-    <w:p>
-      <w:pPr>
-        <w:jc w:val="both"/>
-        <w:rPr>
-          <w:rFonts w:ascii="Garamond" w:hAnsi="Garamond"/>
-          <w:b/>
-          <w:bCs/>
-          <w:u w:val="single"/>
-        </w:rPr>
-      </w:pPr>
-      <w:r>
-        <w:rPr>
-          <w:rFonts w:ascii="Garamond" w:hAnsi="Garamond"/>
-          <w:b/>
-          <w:bCs/>
-          <w:u w:val="single"/>
-        </w:rPr>
-        <w:t>Isac</w:t>
+        <w:t xml:space="preserve">Built Chainlit interface and seamlessly integrated it with </w:t>
+      </w:r>
+      <w:r>
+        <w:rPr>
+          <w:rFonts w:ascii="Garamond" w:hAnsi="Garamond"/>
+        </w:rPr>
+        <w:t>newly release Gemini 2.0 through API calls</w:t>
+      </w:r>
+      <w:r>
+        <w:rPr>
+          <w:rFonts w:ascii="Garamond" w:hAnsi="Garamond"/>
+        </w:rPr>
+        <w:t>.</w:t>
       </w:r>
     </w:p>
     <w:p>
@@ -585,7 +608,33 @@
         <w:rPr>
           <w:rFonts w:ascii="Garamond" w:hAnsi="Garamond"/>
         </w:rPr>
-        <w:t>Create a Logo for our Project.</w:t>
+        <w:t>Created a new workflow diagram</w:t>
+      </w:r>
+      <w:r>
+        <w:rPr>
+          <w:rFonts w:ascii="Garamond" w:hAnsi="Garamond"/>
+        </w:rPr>
+        <w:t>.</w:t>
+      </w:r>
+    </w:p>
+    <w:p>
+      <w:pPr>
+        <w:jc w:val="both"/>
+        <w:rPr>
+          <w:rFonts w:ascii="Garamond" w:hAnsi="Garamond"/>
+          <w:b/>
+          <w:bCs/>
+          <w:u w:val="single"/>
+        </w:rPr>
+      </w:pPr>
+      <w:r>
+        <w:rPr>
+          <w:rFonts w:ascii="Garamond" w:hAnsi="Garamond"/>
+          <w:b/>
+          <w:bCs/>
+          <w:u w:val="single"/>
+        </w:rPr>
+        <w:t>Isac</w:t>
       </w:r>
     </w:p>
     <w:p>
@@ -604,27 +653,7 @@
         <w:rPr>
           <w:rFonts w:ascii="Garamond" w:hAnsi="Garamond"/>
         </w:rPr>
-        <w:t>Fixed Workflow Diagram. Defined Project Milestones. Explored to-be-used project tools.</w:t>
-      </w:r>
-    </w:p>
-    <w:p>
-      <w:pPr>
-        <w:jc w:val="both"/>
-        <w:rPr>
-          <w:rFonts w:ascii="Garamond" w:hAnsi="Garamond"/>
-          <w:b/>
-          <w:bCs/>
-          <w:u w:val="single"/>
-        </w:rPr>
-      </w:pPr>
-      <w:r>
-        <w:rPr>
-          <w:rFonts w:ascii="Garamond" w:hAnsi="Garamond"/>
-          <w:b/>
-          <w:bCs/>
-          <w:u w:val="single"/>
-        </w:rPr>
-        <w:t>Sebastian</w:t>
+        <w:t>Create a Logo for our Project.</w:t>
       </w:r>
     </w:p>
     <w:p>
@@ -648,6 +677,26 @@
     </w:p>
     <w:p>
       <w:pPr>
+        <w:jc w:val="both"/>
+        <w:rPr>
+          <w:rFonts w:ascii="Garamond" w:hAnsi="Garamond"/>
+          <w:b/>
+          <w:bCs/>
+          <w:u w:val="single"/>
+        </w:rPr>
+      </w:pPr>
+      <w:r>
+        <w:rPr>
+          <w:rFonts w:ascii="Garamond" w:hAnsi="Garamond"/>
+          <w:b/>
+          <w:bCs/>
+          <w:u w:val="single"/>
+        </w:rPr>
+        <w:t>Sebastian</w:t>
+      </w:r>
+    </w:p>
+    <w:p>
+      <w:pPr>
         <w:pStyle w:val="ListParagraph"/>
         <w:numPr>
           <w:ilvl w:val="0"/>
@@ -662,57 +711,7 @@
         <w:rPr>
           <w:rFonts w:ascii="Garamond" w:hAnsi="Garamond"/>
         </w:rPr>
-        <w:t>C</w:t>
-      </w:r>
-      <w:r>
-        <w:rPr>
-          <w:rFonts w:ascii="Garamond" w:hAnsi="Garamond"/>
-        </w:rPr>
-        <w:t>reated a query for getting drug interaction &amp; its side effects</w:t>
-      </w:r>
-      <w:r>
-        <w:rPr>
-          <w:rFonts w:ascii="Garamond" w:hAnsi="Garamond"/>
-        </w:rPr>
-        <w:t>, r</w:t>
-      </w:r>
-      <w:r>
-        <w:rPr>
-          <w:rFonts w:ascii="Garamond" w:hAnsi="Garamond"/>
-        </w:rPr>
-        <w:t xml:space="preserve">esults </w:t>
-      </w:r>
-      <w:r>
-        <w:rPr>
-          <w:rFonts w:ascii="Garamond" w:hAnsi="Garamond"/>
-        </w:rPr>
-        <w:t xml:space="preserve">are </w:t>
-      </w:r>
-      <w:r>
-        <w:rPr>
-          <w:rFonts w:ascii="Garamond" w:hAnsi="Garamond"/>
-        </w:rPr>
-        <w:t>stored in a separate Json file.</w:t>
-      </w:r>
-    </w:p>
-    <w:p>
-      <w:pPr>
-        <w:jc w:val="both"/>
-        <w:rPr>
-          <w:rFonts w:ascii="Garamond" w:hAnsi="Garamond"/>
-          <w:b/>
-          <w:bCs/>
-          <w:u w:val="single"/>
-        </w:rPr>
-      </w:pPr>
-      <w:r>
-        <w:rPr>
-          <w:rFonts w:ascii="Garamond" w:hAnsi="Garamond"/>
-          <w:b/>
-          <w:bCs/>
-          <w:u w:val="single"/>
-        </w:rPr>
-        <w:t>Celian</w:t>
+        <w:t>Fixed Workflow Diagram. Defined Project Milestones. Explored to-be-used project tools.</w:t>
       </w:r>
     </w:p>
     <w:p>
@@ -725,30 +724,64 @@
         <w:jc w:val="both"/>
         <w:rPr>
           <w:rFonts w:ascii="Garamond" w:hAnsi="Garamond"/>
+        </w:rPr>
+      </w:pPr>
+      <w:r>
+        <w:rPr>
+          <w:rFonts w:ascii="Garamond" w:hAnsi="Garamond"/>
+        </w:rPr>
+        <w:t>C</w:t>
+      </w:r>
+      <w:r>
+        <w:rPr>
+          <w:rFonts w:ascii="Garamond" w:hAnsi="Garamond"/>
+        </w:rPr>
+        <w:t>reated a query for getting drug interaction &amp; its side effects</w:t>
+      </w:r>
+      <w:r>
+        <w:rPr>
+          <w:rFonts w:ascii="Garamond" w:hAnsi="Garamond"/>
+        </w:rPr>
+        <w:t>, r</w:t>
+      </w:r>
+      <w:r>
+        <w:rPr>
+          <w:rFonts w:ascii="Garamond" w:hAnsi="Garamond"/>
+        </w:rPr>
+        <w:t xml:space="preserve">esults </w:t>
+      </w:r>
+      <w:r>
+        <w:rPr>
+          <w:rFonts w:ascii="Garamond" w:hAnsi="Garamond"/>
+        </w:rPr>
+        <w:t xml:space="preserve">are </w:t>
+      </w:r>
+      <w:r>
+        <w:rPr>
+          <w:rFonts w:ascii="Garamond" w:hAnsi="Garamond"/>
+        </w:rPr>
+        <w:t>stored in a separate Json file.</w:t>
+      </w:r>
+    </w:p>
+    <w:p>
+      <w:pPr>
+        <w:jc w:val="both"/>
+        <w:rPr>
+          <w:rFonts w:ascii="Garamond" w:hAnsi="Garamond"/>
           <w:b/>
           <w:bCs/>
           <w:u w:val="single"/>
         </w:rPr>
       </w:pPr>
-    </w:p>
-    <w:p>
-      <w:pPr>
-        <w:jc w:val="both"/>
+      <w:r>
         <w:rPr>
           <w:rFonts w:ascii="Garamond" w:hAnsi="Garamond"/>
           <w:b/>
           <w:bCs/>
           <w:u w:val="single"/>
         </w:rPr>
-      </w:pPr>
-      <w:r>
-        <w:rPr>
-          <w:rFonts w:ascii="Garamond" w:hAnsi="Garamond"/>
-          <w:b/>
-          <w:bCs/>
-          <w:u w:val="single"/>
-        </w:rPr>
-        <w:t>Clement</w:t>
+        <w:lastRenderedPageBreak/>
+        <w:t>Celian</w:t>
       </w:r>
     </w:p>
     <w:p>
@@ -777,6 +810,42 @@
           <w:u w:val="single"/>
         </w:rPr>
       </w:pPr>
+      <w:r>
+        <w:rPr>
+          <w:rFonts w:ascii="Garamond" w:hAnsi="Garamond"/>
+          <w:b/>
+          <w:bCs/>
+          <w:u w:val="single"/>
+        </w:rPr>
+        <w:t>Clement</w:t>
+      </w:r>
+    </w:p>
+    <w:p>
+      <w:pPr>
+        <w:pStyle w:val="ListParagraph"/>
+        <w:numPr>
+          <w:ilvl w:val="0"/>
+          <w:numId w:val="10"/>
+        </w:numPr>
+        <w:jc w:val="both"/>
+        <w:rPr>
+          <w:rFonts w:ascii="Garamond" w:hAnsi="Garamond"/>
+          <w:b/>
+          <w:bCs/>
+          <w:u w:val="single"/>
+        </w:rPr>
+      </w:pPr>
+    </w:p>
+    <w:p>
+      <w:pPr>
+        <w:jc w:val="both"/>
+        <w:rPr>
+          <w:rFonts w:ascii="Garamond" w:hAnsi="Garamond"/>
+          <w:b/>
+          <w:bCs/>
+          <w:u w:val="single"/>
+        </w:rPr>
+      </w:pPr>
     </w:p>
     <w:p>
       <w:pPr>
@@ -1261,6 +1330,7 @@
           <w:bCs/>
           <w:lang w:val="en-SE"/>
         </w:rPr>
+        <w:lastRenderedPageBreak/>
         <w:t>Acknowledgment of Accountability:</w:t>
       </w:r>
     </w:p>
@@ -1360,7 +1430,6 @@
           <w:b/>
           <w:bCs/>
         </w:rPr>
-        <w:lastRenderedPageBreak/>
         <w:t>Project Meetings</w:t>
       </w:r>
       <w:r>

</xml_diff>

<commit_message>
fixed initial questions + fuzzywuzzy
to add:
- llm extractions prior to fuzzywuzzy
- the queries
- loop mechanism
</commit_message>
<xml_diff>
--- a/agreement/project_contribution_agreement.docx
+++ b/agreement/project_contribution_agreement.docx
@@ -577,7 +577,19 @@
         <w:rPr>
           <w:rFonts w:ascii="Garamond" w:hAnsi="Garamond"/>
         </w:rPr>
-        <w:t xml:space="preserve">Built Chainlit interface and seamlessly integrated it with </w:t>
+        <w:t xml:space="preserve">Built Chainlit </w:t>
+      </w:r>
+      <w:r>
+        <w:rPr>
+          <w:rFonts w:ascii="Garamond" w:hAnsi="Garamond"/>
+        </w:rPr>
+        <w:t xml:space="preserve">basic </w:t>
+      </w:r>
+      <w:r>
+        <w:rPr>
+          <w:rFonts w:ascii="Garamond" w:hAnsi="Garamond"/>
+        </w:rPr>
+        <w:t xml:space="preserve">interface and seamlessly integrated it with </w:t>
       </w:r>
       <w:r>
         <w:rPr>
@@ -608,33 +620,31 @@
         <w:rPr>
           <w:rFonts w:ascii="Garamond" w:hAnsi="Garamond"/>
         </w:rPr>
-        <w:t>Created a new workflow diagram</w:t>
-      </w:r>
-      <w:r>
-        <w:rPr>
-          <w:rFonts w:ascii="Garamond" w:hAnsi="Garamond"/>
-        </w:rPr>
-        <w:t>.</w:t>
-      </w:r>
-    </w:p>
-    <w:p>
-      <w:pPr>
-        <w:jc w:val="both"/>
-        <w:rPr>
-          <w:rFonts w:ascii="Garamond" w:hAnsi="Garamond"/>
-          <w:b/>
-          <w:bCs/>
-          <w:u w:val="single"/>
-        </w:rPr>
-      </w:pPr>
-      <w:r>
-        <w:rPr>
-          <w:rFonts w:ascii="Garamond" w:hAnsi="Garamond"/>
-          <w:b/>
-          <w:bCs/>
-          <w:u w:val="single"/>
-        </w:rPr>
-        <w:t>Isac</w:t>
+        <w:t xml:space="preserve">Built Chainlit </w:t>
+      </w:r>
+      <w:r>
+        <w:rPr>
+          <w:rFonts w:ascii="Garamond" w:hAnsi="Garamond"/>
+        </w:rPr>
+        <w:t xml:space="preserve">basic </w:t>
+      </w:r>
+      <w:r>
+        <w:rPr>
+          <w:rFonts w:ascii="Garamond" w:hAnsi="Garamond"/>
+        </w:rPr>
+        <w:t xml:space="preserve">interface and seamlessly integrated it with </w:t>
+      </w:r>
+      <w:r>
+        <w:rPr>
+          <w:rFonts w:ascii="Garamond" w:hAnsi="Garamond"/>
+        </w:rPr>
+        <w:t xml:space="preserve">local models phi3 and llama3.2:1b </w:t>
+      </w:r>
+      <w:r>
+        <w:rPr>
+          <w:rFonts w:ascii="Garamond" w:hAnsi="Garamond"/>
+        </w:rPr>
+        <w:t>through API calls.</w:t>
       </w:r>
     </w:p>
     <w:p>
@@ -653,7 +663,13 @@
         <w:rPr>
           <w:rFonts w:ascii="Garamond" w:hAnsi="Garamond"/>
         </w:rPr>
-        <w:t>Create a Logo for our Project.</w:t>
+        <w:t>Created a new workflow diagram</w:t>
+      </w:r>
+      <w:r>
+        <w:rPr>
+          <w:rFonts w:ascii="Garamond" w:hAnsi="Garamond"/>
+        </w:rPr>
+        <w:t>.</w:t>
       </w:r>
     </w:p>
     <w:p>
@@ -672,27 +688,7 @@
         <w:rPr>
           <w:rFonts w:ascii="Garamond" w:hAnsi="Garamond"/>
         </w:rPr>
-        <w:t>Fixed Workflow Diagram. Defined Project Milestones. Explored to-be-used project tools.</w:t>
-      </w:r>
-    </w:p>
-    <w:p>
-      <w:pPr>
-        <w:jc w:val="both"/>
-        <w:rPr>
-          <w:rFonts w:ascii="Garamond" w:hAnsi="Garamond"/>
-          <w:b/>
-          <w:bCs/>
-          <w:u w:val="single"/>
-        </w:rPr>
-      </w:pPr>
-      <w:r>
-        <w:rPr>
-          <w:rFonts w:ascii="Garamond" w:hAnsi="Garamond"/>
-          <w:b/>
-          <w:bCs/>
-          <w:u w:val="single"/>
-        </w:rPr>
-        <w:t>Sebastian</w:t>
+        <w:t>Created a Custom Logo for our Application, both for the dark and light color setting in our UI. Integrated it with the chainlit application, works.</w:t>
       </w:r>
     </w:p>
     <w:p>
@@ -711,7 +707,45 @@
         <w:rPr>
           <w:rFonts w:ascii="Garamond" w:hAnsi="Garamond"/>
         </w:rPr>
-        <w:t>Fixed Workflow Diagram. Defined Project Milestones. Explored to-be-used project tools.</w:t>
+        <w:t>Created a more advanced and intuitive UI, played with welcome text, user prompts, the whole application integration from beginning to end.</w:t>
+      </w:r>
+      <w:r>
+        <w:rPr>
+          <w:rFonts w:ascii="Garamond" w:hAnsi="Garamond"/>
+        </w:rPr>
+        <w:t xml:space="preserve"> Including font size, </w:t>
+      </w:r>
+      <w:r>
+        <w:rPr>
+          <w:rFonts w:ascii="Garamond" w:hAnsi="Garamond"/>
+        </w:rPr>
+        <w:t>colors</w:t>
+      </w:r>
+      <w:r>
+        <w:rPr>
+          <w:rFonts w:ascii="Garamond" w:hAnsi="Garamond"/>
+        </w:rPr>
+        <w:t>, etc.</w:t>
+      </w:r>
+    </w:p>
+    <w:p>
+      <w:pPr>
+        <w:jc w:val="both"/>
+        <w:rPr>
+          <w:rFonts w:ascii="Garamond" w:hAnsi="Garamond"/>
+          <w:b/>
+          <w:bCs/>
+          <w:u w:val="single"/>
+        </w:rPr>
+      </w:pPr>
+      <w:r>
+        <w:rPr>
+          <w:rFonts w:ascii="Garamond" w:hAnsi="Garamond"/>
+          <w:b/>
+          <w:bCs/>
+          <w:u w:val="single"/>
+        </w:rPr>
+        <w:t>Isac</w:t>
       </w:r>
     </w:p>
     <w:p>
@@ -730,58 +764,7 @@
         <w:rPr>
           <w:rFonts w:ascii="Garamond" w:hAnsi="Garamond"/>
         </w:rPr>
-        <w:t>C</w:t>
-      </w:r>
-      <w:r>
-        <w:rPr>
-          <w:rFonts w:ascii="Garamond" w:hAnsi="Garamond"/>
-        </w:rPr>
-        <w:t>reated a query for getting drug interaction &amp; its side effects</w:t>
-      </w:r>
-      <w:r>
-        <w:rPr>
-          <w:rFonts w:ascii="Garamond" w:hAnsi="Garamond"/>
-        </w:rPr>
-        <w:t>, r</w:t>
-      </w:r>
-      <w:r>
-        <w:rPr>
-          <w:rFonts w:ascii="Garamond" w:hAnsi="Garamond"/>
-        </w:rPr>
-        <w:t xml:space="preserve">esults </w:t>
-      </w:r>
-      <w:r>
-        <w:rPr>
-          <w:rFonts w:ascii="Garamond" w:hAnsi="Garamond"/>
-        </w:rPr>
-        <w:t xml:space="preserve">are </w:t>
-      </w:r>
-      <w:r>
-        <w:rPr>
-          <w:rFonts w:ascii="Garamond" w:hAnsi="Garamond"/>
-        </w:rPr>
-        <w:t>stored in a separate Json file.</w:t>
-      </w:r>
-    </w:p>
-    <w:p>
-      <w:pPr>
-        <w:jc w:val="both"/>
-        <w:rPr>
-          <w:rFonts w:ascii="Garamond" w:hAnsi="Garamond"/>
-          <w:b/>
-          <w:bCs/>
-          <w:u w:val="single"/>
-        </w:rPr>
-      </w:pPr>
-      <w:r>
-        <w:rPr>
-          <w:rFonts w:ascii="Garamond" w:hAnsi="Garamond"/>
-          <w:b/>
-          <w:bCs/>
-          <w:u w:val="single"/>
-        </w:rPr>
-        <w:lastRenderedPageBreak/>
-        <w:t>Celian</w:t>
+        <w:t>Create a Logo for our Project.</w:t>
       </w:r>
     </w:p>
     <w:p>
@@ -794,30 +777,34 @@
         <w:jc w:val="both"/>
         <w:rPr>
           <w:rFonts w:ascii="Garamond" w:hAnsi="Garamond"/>
+        </w:rPr>
+      </w:pPr>
+      <w:r>
+        <w:rPr>
+          <w:rFonts w:ascii="Garamond" w:hAnsi="Garamond"/>
+        </w:rPr>
+        <w:t>Fixed Workflow Diagram. Defined Project Milestones. Explored to-be-used project tools.</w:t>
+      </w:r>
+    </w:p>
+    <w:p>
+      <w:pPr>
+        <w:jc w:val="both"/>
+        <w:rPr>
+          <w:rFonts w:ascii="Garamond" w:hAnsi="Garamond"/>
           <w:b/>
           <w:bCs/>
           <w:u w:val="single"/>
         </w:rPr>
       </w:pPr>
-    </w:p>
-    <w:p>
-      <w:pPr>
-        <w:jc w:val="both"/>
+      <w:r>
         <w:rPr>
           <w:rFonts w:ascii="Garamond" w:hAnsi="Garamond"/>
           <w:b/>
           <w:bCs/>
           <w:u w:val="single"/>
         </w:rPr>
-      </w:pPr>
-      <w:r>
-        <w:rPr>
-          <w:rFonts w:ascii="Garamond" w:hAnsi="Garamond"/>
-          <w:b/>
-          <w:bCs/>
-          <w:u w:val="single"/>
-        </w:rPr>
-        <w:t>Clement</w:t>
+        <w:lastRenderedPageBreak/>
+        <w:t>Sebastian</w:t>
       </w:r>
     </w:p>
     <w:p>
@@ -830,6 +817,130 @@
         <w:jc w:val="both"/>
         <w:rPr>
           <w:rFonts w:ascii="Garamond" w:hAnsi="Garamond"/>
+        </w:rPr>
+      </w:pPr>
+      <w:r>
+        <w:rPr>
+          <w:rFonts w:ascii="Garamond" w:hAnsi="Garamond"/>
+        </w:rPr>
+        <w:t>Fixed Workflow Diagram. Defined Project Milestones. Explored to-be-used project tools.</w:t>
+      </w:r>
+    </w:p>
+    <w:p>
+      <w:pPr>
+        <w:pStyle w:val="ListParagraph"/>
+        <w:numPr>
+          <w:ilvl w:val="0"/>
+          <w:numId w:val="10"/>
+        </w:numPr>
+        <w:jc w:val="both"/>
+        <w:rPr>
+          <w:rFonts w:ascii="Garamond" w:hAnsi="Garamond"/>
+        </w:rPr>
+      </w:pPr>
+      <w:r>
+        <w:rPr>
+          <w:rFonts w:ascii="Garamond" w:hAnsi="Garamond"/>
+        </w:rPr>
+        <w:t>C</w:t>
+      </w:r>
+      <w:r>
+        <w:rPr>
+          <w:rFonts w:ascii="Garamond" w:hAnsi="Garamond"/>
+        </w:rPr>
+        <w:t>reated a query for getting drug interaction &amp; its side effects</w:t>
+      </w:r>
+      <w:r>
+        <w:rPr>
+          <w:rFonts w:ascii="Garamond" w:hAnsi="Garamond"/>
+        </w:rPr>
+        <w:t>, r</w:t>
+      </w:r>
+      <w:r>
+        <w:rPr>
+          <w:rFonts w:ascii="Garamond" w:hAnsi="Garamond"/>
+        </w:rPr>
+        <w:t xml:space="preserve">esults </w:t>
+      </w:r>
+      <w:r>
+        <w:rPr>
+          <w:rFonts w:ascii="Garamond" w:hAnsi="Garamond"/>
+        </w:rPr>
+        <w:t xml:space="preserve">are </w:t>
+      </w:r>
+      <w:r>
+        <w:rPr>
+          <w:rFonts w:ascii="Garamond" w:hAnsi="Garamond"/>
+        </w:rPr>
+        <w:t>stored in a separate Json file.</w:t>
+      </w:r>
+    </w:p>
+    <w:p>
+      <w:pPr>
+        <w:jc w:val="both"/>
+        <w:rPr>
+          <w:rFonts w:ascii="Garamond" w:hAnsi="Garamond"/>
+          <w:b/>
+          <w:bCs/>
+          <w:u w:val="single"/>
+        </w:rPr>
+      </w:pPr>
+      <w:r>
+        <w:rPr>
+          <w:rFonts w:ascii="Garamond" w:hAnsi="Garamond"/>
+          <w:b/>
+          <w:bCs/>
+          <w:u w:val="single"/>
+        </w:rPr>
+        <w:t>Celian</w:t>
+      </w:r>
+    </w:p>
+    <w:p>
+      <w:pPr>
+        <w:pStyle w:val="ListParagraph"/>
+        <w:numPr>
+          <w:ilvl w:val="0"/>
+          <w:numId w:val="10"/>
+        </w:numPr>
+        <w:jc w:val="both"/>
+        <w:rPr>
+          <w:rFonts w:ascii="Garamond" w:hAnsi="Garamond"/>
+          <w:b/>
+          <w:bCs/>
+          <w:u w:val="single"/>
+        </w:rPr>
+      </w:pPr>
+    </w:p>
+    <w:p>
+      <w:pPr>
+        <w:jc w:val="both"/>
+        <w:rPr>
+          <w:rFonts w:ascii="Garamond" w:hAnsi="Garamond"/>
+          <w:b/>
+          <w:bCs/>
+          <w:u w:val="single"/>
+        </w:rPr>
+      </w:pPr>
+      <w:r>
+        <w:rPr>
+          <w:rFonts w:ascii="Garamond" w:hAnsi="Garamond"/>
+          <w:b/>
+          <w:bCs/>
+          <w:u w:val="single"/>
+        </w:rPr>
+        <w:t>Clement</w:t>
+      </w:r>
+    </w:p>
+    <w:p>
+      <w:pPr>
+        <w:pStyle w:val="ListParagraph"/>
+        <w:numPr>
+          <w:ilvl w:val="0"/>
+          <w:numId w:val="10"/>
+        </w:numPr>
+        <w:jc w:val="both"/>
+        <w:rPr>
+          <w:rFonts w:ascii="Garamond" w:hAnsi="Garamond"/>
           <w:b/>
           <w:bCs/>
           <w:u w:val="single"/>
@@ -1212,6 +1323,7 @@
         <w:rPr>
           <w:rFonts w:ascii="Garamond" w:hAnsi="Garamond"/>
         </w:rPr>
+        <w:lastRenderedPageBreak/>
         <w:t xml:space="preserve">As part of this contract, </w:t>
       </w:r>
       <w:r>
@@ -1330,7 +1442,6 @@
           <w:bCs/>
           <w:lang w:val="en-SE"/>
         </w:rPr>
-        <w:lastRenderedPageBreak/>
         <w:t>Acknowledgment of Accountability:</w:t>
       </w:r>
     </w:p>

</xml_diff>

<commit_message>
added radio buttons and loops
</commit_message>
<xml_diff>
--- a/agreement/project_contribution_agreement.docx
+++ b/agreement/project_contribution_agreement.docx
@@ -577,21 +577,7 @@
         <w:rPr>
           <w:rFonts w:ascii="Garamond" w:hAnsi="Garamond"/>
         </w:rPr>
-        <w:t xml:space="preserve">Built </w:t>
-      </w:r>
-      <w:proofErr w:type="spellStart"/>
-      <w:r>
-        <w:rPr>
-          <w:rFonts w:ascii="Garamond" w:hAnsi="Garamond"/>
-        </w:rPr>
-        <w:t>Chainlit</w:t>
-      </w:r>
-      <w:proofErr w:type="spellEnd"/>
-      <w:r>
-        <w:rPr>
-          <w:rFonts w:ascii="Garamond" w:hAnsi="Garamond"/>
-        </w:rPr>
-        <w:t xml:space="preserve"> </w:t>
+        <w:t xml:space="preserve">Built Chainlit </w:t>
       </w:r>
       <w:r>
         <w:rPr>
@@ -634,21 +620,7 @@
         <w:rPr>
           <w:rFonts w:ascii="Garamond" w:hAnsi="Garamond"/>
         </w:rPr>
-        <w:t xml:space="preserve">Built </w:t>
-      </w:r>
-      <w:proofErr w:type="spellStart"/>
-      <w:r>
-        <w:rPr>
-          <w:rFonts w:ascii="Garamond" w:hAnsi="Garamond"/>
-        </w:rPr>
-        <w:t>Chainlit</w:t>
-      </w:r>
-      <w:proofErr w:type="spellEnd"/>
-      <w:r>
-        <w:rPr>
-          <w:rFonts w:ascii="Garamond" w:hAnsi="Garamond"/>
-        </w:rPr>
-        <w:t xml:space="preserve"> basic interface and seamlessly integrated it with local models phi3 and llama3.2:1b through API calls.</w:t>
+        <w:t>Built Chainlit basic interface and seamlessly integrated it with local models phi3 and llama3.2:1b through API calls.</w:t>
       </w:r>
     </w:p>
     <w:p>
@@ -692,21 +664,7 @@
         <w:rPr>
           <w:rFonts w:ascii="Garamond" w:hAnsi="Garamond"/>
         </w:rPr>
-        <w:t xml:space="preserve">Created a Custom Logo for our Application, both for the dark and light color setting in our UI. Integrated it with the </w:t>
-      </w:r>
-      <w:proofErr w:type="spellStart"/>
-      <w:r>
-        <w:rPr>
-          <w:rFonts w:ascii="Garamond" w:hAnsi="Garamond"/>
-        </w:rPr>
-        <w:t>chainlit</w:t>
-      </w:r>
-      <w:proofErr w:type="spellEnd"/>
-      <w:r>
-        <w:rPr>
-          <w:rFonts w:ascii="Garamond" w:hAnsi="Garamond"/>
-        </w:rPr>
-        <w:t xml:space="preserve"> application, works.</w:t>
+        <w:t>Created a Custom Logo for our Application, both for the dark and light color setting in our UI. Integrated it with the chainlit application, works.</w:t>
       </w:r>
     </w:p>
     <w:p>
@@ -751,14 +709,12 @@
         </w:rPr>
         <w:t xml:space="preserve">ncluding font size, </w:t>
       </w:r>
-      <w:proofErr w:type="spellStart"/>
       <w:r>
         <w:rPr>
           <w:rFonts w:ascii="Garamond" w:hAnsi="Garamond"/>
         </w:rPr>
         <w:t>colors</w:t>
       </w:r>
-      <w:proofErr w:type="spellEnd"/>
       <w:r>
         <w:rPr>
           <w:rFonts w:ascii="Garamond" w:hAnsi="Garamond"/>
@@ -827,36 +783,7 @@
           <w:rFonts w:ascii="Garamond" w:hAnsi="Garamond"/>
         </w:rPr>
         <w:lastRenderedPageBreak/>
-        <w:t xml:space="preserve"> Add the queries for side effects, display results</w:t>
-      </w:r>
-    </w:p>
-    <w:p>
-      <w:pPr>
-        <w:pStyle w:val="ListParagraph"/>
-        <w:jc w:val="both"/>
-        <w:rPr>
-          <w:rFonts w:ascii="Garamond" w:hAnsi="Garamond"/>
-        </w:rPr>
-      </w:pPr>
-    </w:p>
-    <w:p>
-      <w:pPr>
-        <w:jc w:val="both"/>
-        <w:rPr>
-          <w:rFonts w:ascii="Garamond" w:hAnsi="Garamond"/>
-          <w:b/>
-          <w:bCs/>
-          <w:u w:val="single"/>
-        </w:rPr>
-      </w:pPr>
-      <w:r>
-        <w:rPr>
-          <w:rFonts w:ascii="Garamond" w:hAnsi="Garamond"/>
-          <w:b/>
-          <w:bCs/>
-          <w:u w:val="single"/>
-        </w:rPr>
-        <w:t>Isac</w:t>
+        <w:t>Add the queries for side effects, display results</w:t>
       </w:r>
     </w:p>
     <w:p>
@@ -875,7 +802,48 @@
         <w:rPr>
           <w:rFonts w:ascii="Garamond" w:hAnsi="Garamond"/>
         </w:rPr>
-        <w:t>Create a Logo for our Project.</w:t>
+        <w:t xml:space="preserve">Added </w:t>
+      </w:r>
+      <w:r>
+        <w:rPr>
+          <w:rFonts w:ascii="Garamond" w:hAnsi="Garamond"/>
+        </w:rPr>
+        <w:t>radio buttons</w:t>
+      </w:r>
+      <w:r>
+        <w:rPr>
+          <w:rFonts w:ascii="Garamond" w:hAnsi="Garamond"/>
+        </w:rPr>
+        <w:t xml:space="preserve"> “Ask for further details” and “Query again”. The first saves the current context and prompts Gemini 2.0 via an API call with the new user question and the save context. Query again clears the current context and prompts the user to re-enter medications of interest.</w:t>
+      </w:r>
+    </w:p>
+    <w:p>
+      <w:pPr>
+        <w:pStyle w:val="ListParagraph"/>
+        <w:jc w:val="both"/>
+        <w:rPr>
+          <w:rFonts w:ascii="Garamond" w:hAnsi="Garamond"/>
+        </w:rPr>
+      </w:pPr>
+    </w:p>
+    <w:p>
+      <w:pPr>
+        <w:jc w:val="both"/>
+        <w:rPr>
+          <w:rFonts w:ascii="Garamond" w:hAnsi="Garamond"/>
+          <w:b/>
+          <w:bCs/>
+          <w:u w:val="single"/>
+        </w:rPr>
+      </w:pPr>
+      <w:r>
+        <w:rPr>
+          <w:rFonts w:ascii="Garamond" w:hAnsi="Garamond"/>
+          <w:b/>
+          <w:bCs/>
+          <w:u w:val="single"/>
+        </w:rPr>
+        <w:t>Isac</w:t>
       </w:r>
     </w:p>
     <w:p>
@@ -894,7 +862,7 @@
         <w:rPr>
           <w:rFonts w:ascii="Garamond" w:hAnsi="Garamond"/>
         </w:rPr>
-        <w:t>Fixed Workflow Diagram. Defined Project Milestones. Explored to-be-used project tools.</w:t>
+        <w:t>Create a Logo for our Project.</w:t>
       </w:r>
     </w:p>
     <w:p>
@@ -913,7 +881,7 @@
         <w:rPr>
           <w:rFonts w:ascii="Garamond" w:hAnsi="Garamond"/>
         </w:rPr>
-        <w:t>LLM extractions before fuzzywuzzy for extra precision in extractions</w:t>
+        <w:t>Fixed Workflow Diagram. Defined Project Milestones. Explored to-be-used project tools.</w:t>
       </w:r>
     </w:p>
     <w:p>
@@ -932,47 +900,7 @@
         <w:rPr>
           <w:rFonts w:ascii="Garamond" w:hAnsi="Garamond"/>
         </w:rPr>
-        <w:t xml:space="preserve"> Add the queries for </w:t>
-      </w:r>
-      <w:r>
-        <w:rPr>
-          <w:rFonts w:ascii="Garamond" w:hAnsi="Garamond"/>
-        </w:rPr>
-        <w:t>side effects</w:t>
-      </w:r>
-      <w:r>
-        <w:rPr>
-          <w:rFonts w:ascii="Garamond" w:hAnsi="Garamond"/>
-        </w:rPr>
-        <w:t>, display results</w:t>
-      </w:r>
-    </w:p>
-    <w:p>
-      <w:pPr>
-        <w:jc w:val="both"/>
-        <w:rPr>
-          <w:rFonts w:ascii="Garamond" w:hAnsi="Garamond"/>
-        </w:rPr>
-      </w:pPr>
-    </w:p>
-    <w:p>
-      <w:pPr>
-        <w:jc w:val="both"/>
-        <w:rPr>
-          <w:rFonts w:ascii="Garamond" w:hAnsi="Garamond"/>
-          <w:b/>
-          <w:bCs/>
-          <w:u w:val="single"/>
-        </w:rPr>
-      </w:pPr>
-      <w:r>
-        <w:rPr>
-          <w:rFonts w:ascii="Garamond" w:hAnsi="Garamond"/>
-          <w:b/>
-          <w:bCs/>
-          <w:u w:val="single"/>
-        </w:rPr>
-        <w:t>Sebastian</w:t>
+        <w:t>LLM extractions before fuzzywuzzy for extra precision in extractions</w:t>
       </w:r>
     </w:p>
     <w:p>
@@ -991,7 +919,47 @@
         <w:rPr>
           <w:rFonts w:ascii="Garamond" w:hAnsi="Garamond"/>
         </w:rPr>
-        <w:t>Fixed Workflow Diagram. Defined Project Milestones. Explored to-be-used project tools.</w:t>
+        <w:t xml:space="preserve">Add the queries for </w:t>
+      </w:r>
+      <w:r>
+        <w:rPr>
+          <w:rFonts w:ascii="Garamond" w:hAnsi="Garamond"/>
+        </w:rPr>
+        <w:t>side effects</w:t>
+      </w:r>
+      <w:r>
+        <w:rPr>
+          <w:rFonts w:ascii="Garamond" w:hAnsi="Garamond"/>
+        </w:rPr>
+        <w:t>, display results</w:t>
+      </w:r>
+    </w:p>
+    <w:p>
+      <w:pPr>
+        <w:jc w:val="both"/>
+        <w:rPr>
+          <w:rFonts w:ascii="Garamond" w:hAnsi="Garamond"/>
+        </w:rPr>
+      </w:pPr>
+    </w:p>
+    <w:p>
+      <w:pPr>
+        <w:jc w:val="both"/>
+        <w:rPr>
+          <w:rFonts w:ascii="Garamond" w:hAnsi="Garamond"/>
+          <w:b/>
+          <w:bCs/>
+          <w:u w:val="single"/>
+        </w:rPr>
+      </w:pPr>
+      <w:r>
+        <w:rPr>
+          <w:rFonts w:ascii="Garamond" w:hAnsi="Garamond"/>
+          <w:b/>
+          <w:bCs/>
+          <w:u w:val="single"/>
+        </w:rPr>
+        <w:t>Sebastian</w:t>
       </w:r>
     </w:p>
     <w:p>
@@ -1010,37 +978,7 @@
         <w:rPr>
           <w:rFonts w:ascii="Garamond" w:hAnsi="Garamond"/>
         </w:rPr>
-        <w:t>C</w:t>
-      </w:r>
-      <w:r>
-        <w:rPr>
-          <w:rFonts w:ascii="Garamond" w:hAnsi="Garamond"/>
-        </w:rPr>
-        <w:t>reated a query for getting drug interaction &amp; its side effects</w:t>
-      </w:r>
-      <w:r>
-        <w:rPr>
-          <w:rFonts w:ascii="Garamond" w:hAnsi="Garamond"/>
-        </w:rPr>
-        <w:t>, r</w:t>
-      </w:r>
-      <w:r>
-        <w:rPr>
-          <w:rFonts w:ascii="Garamond" w:hAnsi="Garamond"/>
-        </w:rPr>
-        <w:t xml:space="preserve">esults </w:t>
-      </w:r>
-      <w:r>
-        <w:rPr>
-          <w:rFonts w:ascii="Garamond" w:hAnsi="Garamond"/>
-        </w:rPr>
-        <w:t xml:space="preserve">are </w:t>
-      </w:r>
-      <w:r>
-        <w:rPr>
-          <w:rFonts w:ascii="Garamond" w:hAnsi="Garamond"/>
-        </w:rPr>
-        <w:t>stored in a separate Json file.</w:t>
+        <w:t>Fixed Workflow Diagram. Defined Project Milestones. Explored to-be-used project tools.</w:t>
       </w:r>
     </w:p>
     <w:p>
@@ -1059,7 +997,37 @@
         <w:rPr>
           <w:rFonts w:ascii="Garamond" w:hAnsi="Garamond"/>
         </w:rPr>
-        <w:t>LLM extractions before fuzzywuzzy for extra precision in extractions</w:t>
+        <w:t>C</w:t>
+      </w:r>
+      <w:r>
+        <w:rPr>
+          <w:rFonts w:ascii="Garamond" w:hAnsi="Garamond"/>
+        </w:rPr>
+        <w:t>reated a query for getting drug interaction &amp; its side effects</w:t>
+      </w:r>
+      <w:r>
+        <w:rPr>
+          <w:rFonts w:ascii="Garamond" w:hAnsi="Garamond"/>
+        </w:rPr>
+        <w:t>, r</w:t>
+      </w:r>
+      <w:r>
+        <w:rPr>
+          <w:rFonts w:ascii="Garamond" w:hAnsi="Garamond"/>
+        </w:rPr>
+        <w:t xml:space="preserve">esults </w:t>
+      </w:r>
+      <w:r>
+        <w:rPr>
+          <w:rFonts w:ascii="Garamond" w:hAnsi="Garamond"/>
+        </w:rPr>
+        <w:t xml:space="preserve">are </w:t>
+      </w:r>
+      <w:r>
+        <w:rPr>
+          <w:rFonts w:ascii="Garamond" w:hAnsi="Garamond"/>
+        </w:rPr>
+        <w:t>stored in a separate Json file.</w:t>
       </w:r>
     </w:p>
     <w:p>
@@ -1078,6 +1046,21 @@
         <w:rPr>
           <w:rFonts w:ascii="Garamond" w:hAnsi="Garamond"/>
         </w:rPr>
+        <w:t>LLM extractions before fuzzywuzzy for extra precision in extractions</w:t>
+      </w:r>
+    </w:p>
+    <w:p>
+      <w:pPr>
+        <w:pStyle w:val="ListParagraph"/>
+        <w:jc w:val="both"/>
+        <w:rPr>
+          <w:rFonts w:ascii="Garamond" w:hAnsi="Garamond"/>
+        </w:rPr>
+      </w:pPr>
+      <w:r>
+        <w:rPr>
+          <w:rFonts w:ascii="Garamond" w:hAnsi="Garamond"/>
+        </w:rPr>
         <w:t>Add the queries for side effects, display results</w:t>
       </w:r>
     </w:p>
@@ -1302,6 +1285,7 @@
           <w:bCs/>
           <w:u w:val="single"/>
         </w:rPr>
+        <w:lastRenderedPageBreak/>
         <w:t>Points of Agreement</w:t>
       </w:r>
     </w:p>
@@ -1359,7 +1343,6 @@
         <w:rPr>
           <w:rFonts w:ascii="Garamond" w:hAnsi="Garamond"/>
         </w:rPr>
-        <w:lastRenderedPageBreak/>
         <w:t>Each student shall attend all meetings unless a valid excuse is given</w:t>
       </w:r>
       <w:r>
@@ -1920,6 +1903,7 @@
           <w:rFonts w:ascii="Garamond" w:hAnsi="Garamond"/>
           <w:lang w:val="en-SE"/>
         </w:rPr>
+        <w:lastRenderedPageBreak/>
         <w:t>Student Name ___________________________   Signature ____________________________</w:t>
       </w:r>
     </w:p>

</xml_diff>

<commit_message>
updated my contributions with regards to this
</commit_message>
<xml_diff>
--- a/agreement/project_contribution_agreement.docx
+++ b/agreement/project_contribution_agreement.docx
@@ -1,6 +1,6 @@
 
 <file path=word/document.xml><?xml version="1.0" encoding="utf-8"?>
-<w:document xmlns:wpc="http://schemas.microsoft.com/office/word/2010/wordprocessingCanvas" xmlns:cx="http://schemas.microsoft.com/office/drawing/2014/chartex" xmlns:cx1="http://schemas.microsoft.com/office/drawing/2015/9/8/chartex" xmlns:cx2="http://schemas.microsoft.com/office/drawing/2015/10/21/chartex" xmlns:cx3="http://schemas.microsoft.com/office/drawing/2016/5/9/chartex" xmlns:cx4="http://schemas.microsoft.com/office/drawing/2016/5/10/chartex" xmlns:cx5="http://schemas.microsoft.com/office/drawing/2016/5/11/chartex" xmlns:cx6="http://schemas.microsoft.com/office/drawing/2016/5/12/chartex" xmlns:cx7="http://schemas.microsoft.com/office/drawing/2016/5/13/chartex" xmlns:cx8="http://schemas.microsoft.com/office/drawing/2016/5/14/chartex" xmlns:mc="http://schemas.openxmlformats.org/markup-compatibility/2006" xmlns:aink="http://schemas.microsoft.com/office/drawing/2016/ink" xmlns:am3d="http://schemas.microsoft.com/office/drawing/2017/model3d" xmlns:o="urn:schemas-microsoft-com:office:office" xmlns:oel="http://schemas.microsoft.com/office/2019/extlst" xmlns:r="http://schemas.openxmlformats.org/officeDocument/2006/relationships" xmlns:m="http://schemas.openxmlformats.org/officeDocument/2006/math" xmlns:v="urn:schemas-microsoft-com:vml" xmlns:wp14="http://schemas.microsoft.com/office/word/2010/wordprocessingDrawing" xmlns:wp="http://schemas.openxmlformats.org/drawingml/2006/wordprocessingDrawing" xmlns:w10="urn:schemas-microsoft-com:office:word" xmlns:w="http://schemas.openxmlformats.org/wordprocessingml/2006/main" xmlns:w14="http://schemas.microsoft.com/office/word/2010/wordml" xmlns:w15="http://schemas.microsoft.com/office/word/2012/wordml" xmlns:w16cex="http://schemas.microsoft.com/office/word/2018/wordml/cex" xmlns:w16cid="http://schemas.microsoft.com/office/word/2016/wordml/cid" xmlns:w16="http://schemas.microsoft.com/office/word/2018/wordml" xmlns:w16du="http://schemas.microsoft.com/office/word/2023/wordml/word16du" xmlns:w16sdtdh="http://schemas.microsoft.com/office/word/2020/wordml/sdtdatahash" xmlns:w16se="http://schemas.microsoft.com/office/word/2015/wordml/symex" xmlns:wpg="http://schemas.microsoft.com/office/word/2010/wordprocessingGroup" xmlns:wpi="http://schemas.microsoft.com/office/word/2010/wordprocessingInk" xmlns:wne="http://schemas.microsoft.com/office/word/2006/wordml" xmlns:wps="http://schemas.microsoft.com/office/word/2010/wordprocessingShape" mc:Ignorable="w14 w15 w16se w16cid w16 w16cex w16sdtdh w16du wp14">
+<w:document xmlns:wpc="http://schemas.microsoft.com/office/word/2010/wordprocessingCanvas" xmlns:cx="http://schemas.microsoft.com/office/drawing/2014/chartex" xmlns:cx1="http://schemas.microsoft.com/office/drawing/2015/9/8/chartex" xmlns:cx2="http://schemas.microsoft.com/office/drawing/2015/10/21/chartex" xmlns:cx3="http://schemas.microsoft.com/office/drawing/2016/5/9/chartex" xmlns:cx4="http://schemas.microsoft.com/office/drawing/2016/5/10/chartex" xmlns:cx5="http://schemas.microsoft.com/office/drawing/2016/5/11/chartex" xmlns:cx6="http://schemas.microsoft.com/office/drawing/2016/5/12/chartex" xmlns:cx7="http://schemas.microsoft.com/office/drawing/2016/5/13/chartex" xmlns:cx8="http://schemas.microsoft.com/office/drawing/2016/5/14/chartex" xmlns:mc="http://schemas.openxmlformats.org/markup-compatibility/2006" xmlns:aink="http://schemas.microsoft.com/office/drawing/2016/ink" xmlns:am3d="http://schemas.microsoft.com/office/drawing/2017/model3d" xmlns:o="urn:schemas-microsoft-com:office:office" xmlns:oel="http://schemas.microsoft.com/office/2019/extlst" xmlns:r="http://schemas.openxmlformats.org/officeDocument/2006/relationships" xmlns:m="http://schemas.openxmlformats.org/officeDocument/2006/math" xmlns:v="urn:schemas-microsoft-com:vml" xmlns:wp14="http://schemas.microsoft.com/office/word/2010/wordprocessingDrawing" xmlns:wp="http://schemas.openxmlformats.org/drawingml/2006/wordprocessingDrawing" xmlns:w10="urn:schemas-microsoft-com:office:word" xmlns:w="http://schemas.openxmlformats.org/wordprocessingml/2006/main" xmlns:w14="http://schemas.microsoft.com/office/word/2010/wordml" xmlns:w15="http://schemas.microsoft.com/office/word/2012/wordml" xmlns:w16cex="http://schemas.microsoft.com/office/word/2018/wordml/cex" xmlns:w16cid="http://schemas.microsoft.com/office/word/2016/wordml/cid" xmlns:w16="http://schemas.microsoft.com/office/word/2018/wordml" xmlns:w16du="http://schemas.microsoft.com/office/word/2023/wordml/word16du" xmlns:w16sdtdh="http://schemas.microsoft.com/office/word/2020/wordml/sdtdatahash" xmlns:w16sdtfl="http://schemas.microsoft.com/office/word/2024/wordml/sdtformatlock" xmlns:w16se="http://schemas.microsoft.com/office/word/2015/wordml/symex" xmlns:wpg="http://schemas.microsoft.com/office/word/2010/wordprocessingGroup" xmlns:wpi="http://schemas.microsoft.com/office/word/2010/wordprocessingInk" xmlns:wne="http://schemas.microsoft.com/office/word/2006/wordml" xmlns:wps="http://schemas.microsoft.com/office/word/2010/wordprocessingShape" mc:Ignorable="w14 w15 w16se w16cid w16 w16cex w16sdtdh w16sdtfl w16du wp14">
   <w:body>
     <w:p>
       <w:pPr>
@@ -229,7 +229,7 @@
     </w:p>
     <w:p>
       <w:pPr>
-        <w:pStyle w:val="ListParagraph"/>
+        <w:pStyle w:val="Liststycke"/>
         <w:numPr>
           <w:ilvl w:val="0"/>
           <w:numId w:val="10"/>
@@ -248,7 +248,7 @@
     </w:p>
     <w:p>
       <w:pPr>
-        <w:pStyle w:val="ListParagraph"/>
+        <w:pStyle w:val="Liststycke"/>
         <w:numPr>
           <w:ilvl w:val="0"/>
           <w:numId w:val="10"/>
@@ -273,7 +273,7 @@
     </w:p>
     <w:p>
       <w:pPr>
-        <w:pStyle w:val="ListParagraph"/>
+        <w:pStyle w:val="Liststycke"/>
         <w:numPr>
           <w:ilvl w:val="1"/>
           <w:numId w:val="10"/>
@@ -292,7 +292,7 @@
     </w:p>
     <w:p>
       <w:pPr>
-        <w:pStyle w:val="ListParagraph"/>
+        <w:pStyle w:val="Liststycke"/>
         <w:numPr>
           <w:ilvl w:val="1"/>
           <w:numId w:val="10"/>
@@ -323,7 +323,7 @@
     </w:p>
     <w:p>
       <w:pPr>
-        <w:pStyle w:val="ListParagraph"/>
+        <w:pStyle w:val="Liststycke"/>
         <w:numPr>
           <w:ilvl w:val="1"/>
           <w:numId w:val="10"/>
@@ -342,7 +342,7 @@
     </w:p>
     <w:p>
       <w:pPr>
-        <w:pStyle w:val="ListParagraph"/>
+        <w:pStyle w:val="Liststycke"/>
         <w:numPr>
           <w:ilvl w:val="1"/>
           <w:numId w:val="10"/>
@@ -362,12 +362,26 @@
         <w:rPr>
           <w:rFonts w:ascii="Garamond" w:hAnsi="Garamond"/>
         </w:rPr>
-        <w:t xml:space="preserve"> in the WikiData Knowledge Base.</w:t>
-      </w:r>
-    </w:p>
-    <w:p>
-      <w:pPr>
-        <w:pStyle w:val="ListParagraph"/>
+        <w:t xml:space="preserve"> in the </w:t>
+      </w:r>
+      <w:proofErr w:type="spellStart"/>
+      <w:r>
+        <w:rPr>
+          <w:rFonts w:ascii="Garamond" w:hAnsi="Garamond"/>
+        </w:rPr>
+        <w:t>WikiData</w:t>
+      </w:r>
+      <w:proofErr w:type="spellEnd"/>
+      <w:r>
+        <w:rPr>
+          <w:rFonts w:ascii="Garamond" w:hAnsi="Garamond"/>
+        </w:rPr>
+        <w:t xml:space="preserve"> Knowledge Base.</w:t>
+      </w:r>
+    </w:p>
+    <w:p>
+      <w:pPr>
+        <w:pStyle w:val="Liststycke"/>
         <w:numPr>
           <w:ilvl w:val="1"/>
           <w:numId w:val="10"/>
@@ -387,12 +401,26 @@
         <w:rPr>
           <w:rFonts w:ascii="Garamond" w:hAnsi="Garamond"/>
         </w:rPr>
-        <w:t xml:space="preserve"> within WikiData.</w:t>
-      </w:r>
-    </w:p>
-    <w:p>
-      <w:pPr>
-        <w:pStyle w:val="ListParagraph"/>
+        <w:t xml:space="preserve"> within </w:t>
+      </w:r>
+      <w:proofErr w:type="spellStart"/>
+      <w:r>
+        <w:rPr>
+          <w:rFonts w:ascii="Garamond" w:hAnsi="Garamond"/>
+        </w:rPr>
+        <w:t>WikiData</w:t>
+      </w:r>
+      <w:proofErr w:type="spellEnd"/>
+      <w:r>
+        <w:rPr>
+          <w:rFonts w:ascii="Garamond" w:hAnsi="Garamond"/>
+        </w:rPr>
+        <w:t>.</w:t>
+      </w:r>
+    </w:p>
+    <w:p>
+      <w:pPr>
+        <w:pStyle w:val="Liststycke"/>
         <w:numPr>
           <w:ilvl w:val="1"/>
           <w:numId w:val="10"/>
@@ -417,7 +445,7 @@
     </w:p>
     <w:p>
       <w:pPr>
-        <w:pStyle w:val="ListParagraph"/>
+        <w:pStyle w:val="Liststycke"/>
         <w:numPr>
           <w:ilvl w:val="1"/>
           <w:numId w:val="10"/>
@@ -442,7 +470,7 @@
     </w:p>
     <w:p>
       <w:pPr>
-        <w:pStyle w:val="ListParagraph"/>
+        <w:pStyle w:val="Liststycke"/>
         <w:numPr>
           <w:ilvl w:val="2"/>
           <w:numId w:val="10"/>
@@ -458,6 +486,7 @@
         </w:rPr>
         <w:t>Tools: Python Module “</w:t>
       </w:r>
+      <w:proofErr w:type="spellStart"/>
       <w:r>
         <w:rPr>
           <w:rFonts w:ascii="Garamond" w:hAnsi="Garamond"/>
@@ -466,6 +495,7 @@
         </w:rPr>
         <w:t>fuzzywuzzy</w:t>
       </w:r>
+      <w:proofErr w:type="spellEnd"/>
       <w:r>
         <w:rPr>
           <w:rFonts w:ascii="Garamond" w:hAnsi="Garamond"/>
@@ -475,7 +505,7 @@
     </w:p>
     <w:p>
       <w:pPr>
-        <w:pStyle w:val="ListParagraph"/>
+        <w:pStyle w:val="Liststycke"/>
         <w:numPr>
           <w:ilvl w:val="1"/>
           <w:numId w:val="10"/>
@@ -494,7 +524,7 @@
     </w:p>
     <w:p>
       <w:pPr>
-        <w:pStyle w:val="ListParagraph"/>
+        <w:pStyle w:val="Liststycke"/>
         <w:numPr>
           <w:ilvl w:val="0"/>
           <w:numId w:val="10"/>
@@ -513,7 +543,7 @@
     </w:p>
     <w:p>
       <w:pPr>
-        <w:pStyle w:val="ListParagraph"/>
+        <w:pStyle w:val="Liststycke"/>
         <w:numPr>
           <w:ilvl w:val="1"/>
           <w:numId w:val="10"/>
@@ -527,7 +557,21 @@
         <w:rPr>
           <w:rFonts w:ascii="Garamond" w:hAnsi="Garamond"/>
         </w:rPr>
-        <w:t>Embedded all medications and upserted them into the Pinecone database</w:t>
+        <w:t xml:space="preserve">Embedded all medications and </w:t>
+      </w:r>
+      <w:proofErr w:type="spellStart"/>
+      <w:r>
+        <w:rPr>
+          <w:rFonts w:ascii="Garamond" w:hAnsi="Garamond"/>
+        </w:rPr>
+        <w:t>upserted</w:t>
+      </w:r>
+      <w:proofErr w:type="spellEnd"/>
+      <w:r>
+        <w:rPr>
+          <w:rFonts w:ascii="Garamond" w:hAnsi="Garamond"/>
+        </w:rPr>
+        <w:t xml:space="preserve"> them into the Pinecone database</w:t>
       </w:r>
       <w:r>
         <w:rPr>
@@ -544,7 +588,7 @@
     </w:p>
     <w:p>
       <w:pPr>
-        <w:pStyle w:val="ListParagraph"/>
+        <w:pStyle w:val="Liststycke"/>
         <w:numPr>
           <w:ilvl w:val="1"/>
           <w:numId w:val="10"/>
@@ -558,12 +602,26 @@
         <w:rPr>
           <w:rFonts w:ascii="Garamond" w:hAnsi="Garamond"/>
         </w:rPr>
-        <w:t>Queried the namespace through the use of similarity search, works.</w:t>
-      </w:r>
-    </w:p>
-    <w:p>
-      <w:pPr>
-        <w:pStyle w:val="ListParagraph"/>
+        <w:t xml:space="preserve">Queried the namespace </w:t>
+      </w:r>
+      <w:proofErr w:type="gramStart"/>
+      <w:r>
+        <w:rPr>
+          <w:rFonts w:ascii="Garamond" w:hAnsi="Garamond"/>
+        </w:rPr>
+        <w:t>through the use of</w:t>
+      </w:r>
+      <w:proofErr w:type="gramEnd"/>
+      <w:r>
+        <w:rPr>
+          <w:rFonts w:ascii="Garamond" w:hAnsi="Garamond"/>
+        </w:rPr>
+        <w:t xml:space="preserve"> similarity search, works.</w:t>
+      </w:r>
+    </w:p>
+    <w:p>
+      <w:pPr>
+        <w:pStyle w:val="Liststycke"/>
         <w:numPr>
           <w:ilvl w:val="0"/>
           <w:numId w:val="10"/>
@@ -577,7 +635,21 @@
         <w:rPr>
           <w:rFonts w:ascii="Garamond" w:hAnsi="Garamond"/>
         </w:rPr>
-        <w:t xml:space="preserve">Built Chainlit </w:t>
+        <w:t xml:space="preserve">Built </w:t>
+      </w:r>
+      <w:proofErr w:type="spellStart"/>
+      <w:r>
+        <w:rPr>
+          <w:rFonts w:ascii="Garamond" w:hAnsi="Garamond"/>
+        </w:rPr>
+        <w:t>Chainlit</w:t>
+      </w:r>
+      <w:proofErr w:type="spellEnd"/>
+      <w:r>
+        <w:rPr>
+          <w:rFonts w:ascii="Garamond" w:hAnsi="Garamond"/>
+        </w:rPr>
+        <w:t xml:space="preserve"> </w:t>
       </w:r>
       <w:r>
         <w:rPr>
@@ -606,7 +678,7 @@
     </w:p>
     <w:p>
       <w:pPr>
-        <w:pStyle w:val="ListParagraph"/>
+        <w:pStyle w:val="Liststycke"/>
         <w:numPr>
           <w:ilvl w:val="0"/>
           <w:numId w:val="10"/>
@@ -620,12 +692,26 @@
         <w:rPr>
           <w:rFonts w:ascii="Garamond" w:hAnsi="Garamond"/>
         </w:rPr>
-        <w:t>Built Chainlit basic interface and seamlessly integrated it with local models phi3 and llama3.2:1b through API calls.</w:t>
-      </w:r>
-    </w:p>
-    <w:p>
-      <w:pPr>
-        <w:pStyle w:val="ListParagraph"/>
+        <w:t xml:space="preserve">Built </w:t>
+      </w:r>
+      <w:proofErr w:type="spellStart"/>
+      <w:r>
+        <w:rPr>
+          <w:rFonts w:ascii="Garamond" w:hAnsi="Garamond"/>
+        </w:rPr>
+        <w:t>Chainlit</w:t>
+      </w:r>
+      <w:proofErr w:type="spellEnd"/>
+      <w:r>
+        <w:rPr>
+          <w:rFonts w:ascii="Garamond" w:hAnsi="Garamond"/>
+        </w:rPr>
+        <w:t xml:space="preserve"> basic interface and seamlessly integrated it with local models phi3 and llama3.2:1b through API calls.</w:t>
+      </w:r>
+    </w:p>
+    <w:p>
+      <w:pPr>
+        <w:pStyle w:val="Liststycke"/>
         <w:numPr>
           <w:ilvl w:val="0"/>
           <w:numId w:val="10"/>
@@ -650,7 +736,7 @@
     </w:p>
     <w:p>
       <w:pPr>
-        <w:pStyle w:val="ListParagraph"/>
+        <w:pStyle w:val="Liststycke"/>
         <w:numPr>
           <w:ilvl w:val="0"/>
           <w:numId w:val="10"/>
@@ -664,12 +750,40 @@
         <w:rPr>
           <w:rFonts w:ascii="Garamond" w:hAnsi="Garamond"/>
         </w:rPr>
-        <w:t>Created a Custom Logo for our Application, both for the dark and light color setting in our UI. Integrated it with the chainlit application, works.</w:t>
-      </w:r>
-    </w:p>
-    <w:p>
-      <w:pPr>
-        <w:pStyle w:val="ListParagraph"/>
+        <w:t xml:space="preserve">Created a Custom Logo for our Application, both for the dark and light </w:t>
+      </w:r>
+      <w:proofErr w:type="spellStart"/>
+      <w:r>
+        <w:rPr>
+          <w:rFonts w:ascii="Garamond" w:hAnsi="Garamond"/>
+        </w:rPr>
+        <w:t>color</w:t>
+      </w:r>
+      <w:proofErr w:type="spellEnd"/>
+      <w:r>
+        <w:rPr>
+          <w:rFonts w:ascii="Garamond" w:hAnsi="Garamond"/>
+        </w:rPr>
+        <w:t xml:space="preserve"> setting in our UI. Integrated it with the </w:t>
+      </w:r>
+      <w:proofErr w:type="spellStart"/>
+      <w:r>
+        <w:rPr>
+          <w:rFonts w:ascii="Garamond" w:hAnsi="Garamond"/>
+        </w:rPr>
+        <w:t>chainlit</w:t>
+      </w:r>
+      <w:proofErr w:type="spellEnd"/>
+      <w:r>
+        <w:rPr>
+          <w:rFonts w:ascii="Garamond" w:hAnsi="Garamond"/>
+        </w:rPr>
+        <w:t xml:space="preserve"> application, works.</w:t>
+      </w:r>
+    </w:p>
+    <w:p>
+      <w:pPr>
+        <w:pStyle w:val="Liststycke"/>
         <w:numPr>
           <w:ilvl w:val="0"/>
           <w:numId w:val="10"/>
@@ -709,12 +823,14 @@
         </w:rPr>
         <w:t xml:space="preserve">ncluding font size, </w:t>
       </w:r>
+      <w:proofErr w:type="spellStart"/>
       <w:r>
         <w:rPr>
           <w:rFonts w:ascii="Garamond" w:hAnsi="Garamond"/>
         </w:rPr>
         <w:t>colors</w:t>
       </w:r>
+      <w:proofErr w:type="spellEnd"/>
       <w:r>
         <w:rPr>
           <w:rFonts w:ascii="Garamond" w:hAnsi="Garamond"/>
@@ -724,7 +840,7 @@
     </w:p>
     <w:p>
       <w:pPr>
-        <w:pStyle w:val="ListParagraph"/>
+        <w:pStyle w:val="Liststycke"/>
         <w:numPr>
           <w:ilvl w:val="0"/>
           <w:numId w:val="10"/>
@@ -738,7 +854,21 @@
         <w:rPr>
           <w:rFonts w:ascii="Garamond" w:hAnsi="Garamond"/>
         </w:rPr>
-        <w:t>Added initial prompting questions in UI to user, extracts current medications and the potentially new medication, uses fuzzywuzzy to match against existing medical substances in knowledge base</w:t>
+        <w:t xml:space="preserve">Added initial prompting questions in UI to user, extracts current medications and the potentially new medication, uses </w:t>
+      </w:r>
+      <w:proofErr w:type="spellStart"/>
+      <w:r>
+        <w:rPr>
+          <w:rFonts w:ascii="Garamond" w:hAnsi="Garamond"/>
+        </w:rPr>
+        <w:t>fuzzywuzzy</w:t>
+      </w:r>
+      <w:proofErr w:type="spellEnd"/>
+      <w:r>
+        <w:rPr>
+          <w:rFonts w:ascii="Garamond" w:hAnsi="Garamond"/>
+        </w:rPr>
+        <w:t xml:space="preserve"> to match against existing medical substances in knowledge base</w:t>
       </w:r>
       <w:r>
         <w:rPr>
@@ -749,7 +879,7 @@
     </w:p>
     <w:p>
       <w:pPr>
-        <w:pStyle w:val="ListParagraph"/>
+        <w:pStyle w:val="Liststycke"/>
         <w:numPr>
           <w:ilvl w:val="0"/>
           <w:numId w:val="10"/>
@@ -763,12 +893,26 @@
         <w:rPr>
           <w:rFonts w:ascii="Garamond" w:hAnsi="Garamond"/>
         </w:rPr>
-        <w:t>LLM extractions before fuzzywuzzy for extra precision in extractions</w:t>
-      </w:r>
-    </w:p>
-    <w:p>
-      <w:pPr>
-        <w:pStyle w:val="ListParagraph"/>
+        <w:t xml:space="preserve">LLM extractions before </w:t>
+      </w:r>
+      <w:proofErr w:type="spellStart"/>
+      <w:r>
+        <w:rPr>
+          <w:rFonts w:ascii="Garamond" w:hAnsi="Garamond"/>
+        </w:rPr>
+        <w:t>fuzzywuzzy</w:t>
+      </w:r>
+      <w:proofErr w:type="spellEnd"/>
+      <w:r>
+        <w:rPr>
+          <w:rFonts w:ascii="Garamond" w:hAnsi="Garamond"/>
+        </w:rPr>
+        <w:t xml:space="preserve"> for extra precision in extractions</w:t>
+      </w:r>
+    </w:p>
+    <w:p>
+      <w:pPr>
+        <w:pStyle w:val="Liststycke"/>
         <w:numPr>
           <w:ilvl w:val="0"/>
           <w:numId w:val="10"/>
@@ -788,7 +932,7 @@
     </w:p>
     <w:p>
       <w:pPr>
-        <w:pStyle w:val="ListParagraph"/>
+        <w:pStyle w:val="Liststycke"/>
         <w:numPr>
           <w:ilvl w:val="0"/>
           <w:numId w:val="10"/>
@@ -819,7 +963,7 @@
     </w:p>
     <w:p>
       <w:pPr>
-        <w:pStyle w:val="ListParagraph"/>
+        <w:pStyle w:val="Liststycke"/>
         <w:numPr>
           <w:ilvl w:val="0"/>
           <w:numId w:val="10"/>
@@ -838,7 +982,7 @@
     </w:p>
     <w:p>
       <w:pPr>
-        <w:pStyle w:val="ListParagraph"/>
+        <w:pStyle w:val="Liststycke"/>
         <w:numPr>
           <w:ilvl w:val="0"/>
           <w:numId w:val="10"/>
@@ -852,12 +996,26 @@
         <w:rPr>
           <w:rFonts w:ascii="Garamond" w:hAnsi="Garamond"/>
         </w:rPr>
-        <w:t>Try-catch: ed getting the list of all medications from the knowledge-graph, if it fails, defaults to most recent list of medications extracted from the Knowledge-graph Wikidata.</w:t>
-      </w:r>
-    </w:p>
-    <w:p>
-      <w:pPr>
-        <w:pStyle w:val="ListParagraph"/>
+        <w:t xml:space="preserve">Try-catch: ed getting the list of all medications from the knowledge-graph, if it fails, defaults to most recent list of medications extracted from the Knowledge-graph </w:t>
+      </w:r>
+      <w:proofErr w:type="spellStart"/>
+      <w:r>
+        <w:rPr>
+          <w:rFonts w:ascii="Garamond" w:hAnsi="Garamond"/>
+        </w:rPr>
+        <w:t>Wikidata</w:t>
+      </w:r>
+      <w:proofErr w:type="spellEnd"/>
+      <w:r>
+        <w:rPr>
+          <w:rFonts w:ascii="Garamond" w:hAnsi="Garamond"/>
+        </w:rPr>
+        <w:t>.</w:t>
+      </w:r>
+    </w:p>
+    <w:p>
+      <w:pPr>
+        <w:pStyle w:val="Liststycke"/>
         <w:numPr>
           <w:ilvl w:val="0"/>
           <w:numId w:val="10"/>
@@ -871,12 +1029,26 @@
         <w:rPr>
           <w:rFonts w:ascii="Garamond" w:hAnsi="Garamond"/>
         </w:rPr>
-        <w:t xml:space="preserve">In large parts finished the general chat. Added general chat integration with rest of application, added a general chat prompt so as to make the LLM respond as expected. Lastly, conducted test, does it respond as we expect? Does it recall context in past messages? All worked fine. </w:t>
-      </w:r>
-    </w:p>
-    <w:p>
-      <w:pPr>
-        <w:pStyle w:val="ListParagraph"/>
+        <w:t xml:space="preserve">In large parts finished the general chat. Added general chat integration with rest of application, added a general chat prompt </w:t>
+      </w:r>
+      <w:proofErr w:type="gramStart"/>
+      <w:r>
+        <w:rPr>
+          <w:rFonts w:ascii="Garamond" w:hAnsi="Garamond"/>
+        </w:rPr>
+        <w:t>so as to</w:t>
+      </w:r>
+      <w:proofErr w:type="gramEnd"/>
+      <w:r>
+        <w:rPr>
+          <w:rFonts w:ascii="Garamond" w:hAnsi="Garamond"/>
+        </w:rPr>
+        <w:t xml:space="preserve"> make the LLM respond as expected. Lastly, conducted test, does it respond as we expect? Does it recall context in past messages? All worked fine. </w:t>
+      </w:r>
+    </w:p>
+    <w:p>
+      <w:pPr>
+        <w:pStyle w:val="Liststycke"/>
         <w:numPr>
           <w:ilvl w:val="0"/>
           <w:numId w:val="10"/>
@@ -890,12 +1062,26 @@
         <w:rPr>
           <w:rFonts w:ascii="Garamond" w:hAnsi="Garamond"/>
         </w:rPr>
-        <w:t>Implemented Medication Recommendation chat. Symptoms are inputted, converted into Latin, best match against SPARQL queried symptoms CSV using fuzzywuzzy, returns corresponding medicine for the input. Necessary prompts are also created.</w:t>
-      </w:r>
-    </w:p>
-    <w:p>
-      <w:pPr>
-        <w:pStyle w:val="ListParagraph"/>
+        <w:t xml:space="preserve">Implemented Medication Recommendation chat. Symptoms are inputted, converted into Latin, best match against SPARQL queried symptoms CSV using </w:t>
+      </w:r>
+      <w:proofErr w:type="spellStart"/>
+      <w:r>
+        <w:rPr>
+          <w:rFonts w:ascii="Garamond" w:hAnsi="Garamond"/>
+        </w:rPr>
+        <w:t>fuzzywuzzy</w:t>
+      </w:r>
+      <w:proofErr w:type="spellEnd"/>
+      <w:r>
+        <w:rPr>
+          <w:rFonts w:ascii="Garamond" w:hAnsi="Garamond"/>
+        </w:rPr>
+        <w:t>, returns corresponding medicine for the input. Necessary prompts are also created.</w:t>
+      </w:r>
+    </w:p>
+    <w:p>
+      <w:pPr>
+        <w:pStyle w:val="Liststycke"/>
         <w:jc w:val="both"/>
         <w:rPr>
           <w:rFonts w:ascii="Garamond" w:hAnsi="Garamond"/>
@@ -924,7 +1110,7 @@
     </w:p>
     <w:p>
       <w:pPr>
-        <w:pStyle w:val="ListParagraph"/>
+        <w:pStyle w:val="Liststycke"/>
         <w:numPr>
           <w:ilvl w:val="0"/>
           <w:numId w:val="10"/>
@@ -943,7 +1129,7 @@
     </w:p>
     <w:p>
       <w:pPr>
-        <w:pStyle w:val="ListParagraph"/>
+        <w:pStyle w:val="Liststycke"/>
         <w:numPr>
           <w:ilvl w:val="0"/>
           <w:numId w:val="10"/>
@@ -962,7 +1148,7 @@
     </w:p>
     <w:p>
       <w:pPr>
-        <w:pStyle w:val="ListParagraph"/>
+        <w:pStyle w:val="Liststycke"/>
         <w:numPr>
           <w:ilvl w:val="0"/>
           <w:numId w:val="10"/>
@@ -976,12 +1162,26 @@
         <w:rPr>
           <w:rFonts w:ascii="Garamond" w:hAnsi="Garamond"/>
         </w:rPr>
-        <w:t>LLM extractions before fuzzywuzzy for extra precision in extractions</w:t>
-      </w:r>
-    </w:p>
-    <w:p>
-      <w:pPr>
-        <w:pStyle w:val="ListParagraph"/>
+        <w:t xml:space="preserve">LLM extractions before </w:t>
+      </w:r>
+      <w:proofErr w:type="spellStart"/>
+      <w:r>
+        <w:rPr>
+          <w:rFonts w:ascii="Garamond" w:hAnsi="Garamond"/>
+        </w:rPr>
+        <w:t>fuzzywuzzy</w:t>
+      </w:r>
+      <w:proofErr w:type="spellEnd"/>
+      <w:r>
+        <w:rPr>
+          <w:rFonts w:ascii="Garamond" w:hAnsi="Garamond"/>
+        </w:rPr>
+        <w:t xml:space="preserve"> for extra precision in extractions</w:t>
+      </w:r>
+    </w:p>
+    <w:p>
+      <w:pPr>
+        <w:pStyle w:val="Liststycke"/>
         <w:numPr>
           <w:ilvl w:val="0"/>
           <w:numId w:val="10"/>
@@ -1012,7 +1212,7 @@
     </w:p>
     <w:p>
       <w:pPr>
-        <w:pStyle w:val="ListParagraph"/>
+        <w:pStyle w:val="Liststycke"/>
         <w:numPr>
           <w:ilvl w:val="0"/>
           <w:numId w:val="10"/>
@@ -1026,7 +1226,21 @@
         <w:rPr>
           <w:rFonts w:ascii="Garamond" w:hAnsi="Garamond"/>
         </w:rPr>
-        <w:t>Implemented Medication Recommendation chat. Symptoms are inputted, converted into Latin, best match against SPARQL queried symptoms CSV using fuzzywuzzy, returns corresponding medicine for the input. Necessary prompts are also created.</w:t>
+        <w:t xml:space="preserve">Implemented Medication Recommendation chat. Symptoms are inputted, converted into Latin, best match against SPARQL queried symptoms CSV using </w:t>
+      </w:r>
+      <w:proofErr w:type="spellStart"/>
+      <w:r>
+        <w:rPr>
+          <w:rFonts w:ascii="Garamond" w:hAnsi="Garamond"/>
+        </w:rPr>
+        <w:t>fuzzywuzzy</w:t>
+      </w:r>
+      <w:proofErr w:type="spellEnd"/>
+      <w:r>
+        <w:rPr>
+          <w:rFonts w:ascii="Garamond" w:hAnsi="Garamond"/>
+        </w:rPr>
+        <w:t>, returns corresponding medicine for the input. Necessary prompts are also created.</w:t>
       </w:r>
     </w:p>
     <w:p>
@@ -1059,7 +1273,7 @@
     </w:p>
     <w:p>
       <w:pPr>
-        <w:pStyle w:val="ListParagraph"/>
+        <w:pStyle w:val="Liststycke"/>
         <w:numPr>
           <w:ilvl w:val="0"/>
           <w:numId w:val="10"/>
@@ -1078,7 +1292,7 @@
     </w:p>
     <w:p>
       <w:pPr>
-        <w:pStyle w:val="ListParagraph"/>
+        <w:pStyle w:val="Liststycke"/>
         <w:numPr>
           <w:ilvl w:val="0"/>
           <w:numId w:val="10"/>
@@ -1127,7 +1341,7 @@
     </w:p>
     <w:p>
       <w:pPr>
-        <w:pStyle w:val="ListParagraph"/>
+        <w:pStyle w:val="Liststycke"/>
         <w:numPr>
           <w:ilvl w:val="0"/>
           <w:numId w:val="10"/>
@@ -1141,12 +1355,26 @@
         <w:rPr>
           <w:rFonts w:ascii="Garamond" w:hAnsi="Garamond"/>
         </w:rPr>
-        <w:t>LLM extractions before fuzzywuzzy for extra precision in extractions</w:t>
-      </w:r>
-    </w:p>
-    <w:p>
-      <w:pPr>
-        <w:pStyle w:val="ListParagraph"/>
+        <w:t xml:space="preserve">LLM extractions before </w:t>
+      </w:r>
+      <w:proofErr w:type="spellStart"/>
+      <w:r>
+        <w:rPr>
+          <w:rFonts w:ascii="Garamond" w:hAnsi="Garamond"/>
+        </w:rPr>
+        <w:t>fuzzywuzzy</w:t>
+      </w:r>
+      <w:proofErr w:type="spellEnd"/>
+      <w:r>
+        <w:rPr>
+          <w:rFonts w:ascii="Garamond" w:hAnsi="Garamond"/>
+        </w:rPr>
+        <w:t xml:space="preserve"> for extra precision in extractions</w:t>
+      </w:r>
+    </w:p>
+    <w:p>
+      <w:pPr>
+        <w:pStyle w:val="Liststycke"/>
         <w:jc w:val="both"/>
         <w:rPr>
           <w:rFonts w:ascii="Garamond" w:hAnsi="Garamond"/>
@@ -1161,7 +1389,7 @@
     </w:p>
     <w:p>
       <w:pPr>
-        <w:pStyle w:val="ListParagraph"/>
+        <w:pStyle w:val="Liststycke"/>
         <w:numPr>
           <w:ilvl w:val="0"/>
           <w:numId w:val="10"/>
@@ -1180,7 +1408,7 @@
     </w:p>
     <w:p>
       <w:pPr>
-        <w:pStyle w:val="ListParagraph"/>
+        <w:pStyle w:val="Liststycke"/>
         <w:numPr>
           <w:ilvl w:val="0"/>
           <w:numId w:val="10"/>
@@ -1194,32 +1422,26 @@
         <w:rPr>
           <w:rFonts w:ascii="Garamond" w:hAnsi="Garamond"/>
         </w:rPr>
-        <w:t>Try-catch: ed getting the list of all medications from the knowledge-graph, if it fails, defaults to most recent list of medications extracted from the Knowledge-graph Wikidata.</w:t>
-      </w:r>
-    </w:p>
-    <w:p>
-      <w:pPr>
-        <w:jc w:val="both"/>
-        <w:rPr>
-          <w:rFonts w:ascii="Garamond" w:hAnsi="Garamond"/>
-          <w:b/>
-          <w:bCs/>
-          <w:u w:val="single"/>
-        </w:rPr>
-      </w:pPr>
-      <w:r>
-        <w:rPr>
-          <w:rFonts w:ascii="Garamond" w:hAnsi="Garamond"/>
-          <w:b/>
-          <w:bCs/>
-          <w:u w:val="single"/>
-        </w:rPr>
-        <w:t>Celian</w:t>
-      </w:r>
-    </w:p>
-    <w:p>
-      <w:pPr>
-        <w:pStyle w:val="ListParagraph"/>
+        <w:t xml:space="preserve">Try-catch: ed getting the list of all medications from the knowledge-graph, if it fails, defaults to most recent list of medications extracted from the Knowledge-graph </w:t>
+      </w:r>
+      <w:proofErr w:type="spellStart"/>
+      <w:r>
+        <w:rPr>
+          <w:rFonts w:ascii="Garamond" w:hAnsi="Garamond"/>
+        </w:rPr>
+        <w:t>Wikidata</w:t>
+      </w:r>
+      <w:proofErr w:type="spellEnd"/>
+      <w:r>
+        <w:rPr>
+          <w:rFonts w:ascii="Garamond" w:hAnsi="Garamond"/>
+        </w:rPr>
+        <w:t>.</w:t>
+      </w:r>
+    </w:p>
+    <w:p>
+      <w:pPr>
+        <w:pStyle w:val="Liststycke"/>
         <w:numPr>
           <w:ilvl w:val="0"/>
           <w:numId w:val="10"/>
@@ -1227,35 +1449,52 @@
         <w:jc w:val="both"/>
         <w:rPr>
           <w:rFonts w:ascii="Garamond" w:hAnsi="Garamond"/>
+        </w:rPr>
+      </w:pPr>
+      <w:r>
+        <w:rPr>
+          <w:rFonts w:ascii="Garamond" w:hAnsi="Garamond"/>
+        </w:rPr>
+        <w:t xml:space="preserve">Alternative Medicine Chat Profile =&gt; Created appropriate SPARQL queries for the task, Prompt Engineering with regards to user input as well as </w:t>
+      </w:r>
+      <w:proofErr w:type="spellStart"/>
+      <w:r>
+        <w:rPr>
+          <w:rFonts w:ascii="Garamond" w:hAnsi="Garamond"/>
+        </w:rPr>
+        <w:t>gemini</w:t>
+      </w:r>
+      <w:proofErr w:type="spellEnd"/>
+      <w:r>
+        <w:rPr>
+          <w:rFonts w:ascii="Garamond" w:hAnsi="Garamond"/>
+        </w:rPr>
+        <w:t xml:space="preserve"> output.</w:t>
+      </w:r>
+    </w:p>
+    <w:p>
+      <w:pPr>
+        <w:jc w:val="both"/>
+        <w:rPr>
+          <w:rFonts w:ascii="Garamond" w:hAnsi="Garamond"/>
           <w:b/>
           <w:bCs/>
           <w:u w:val="single"/>
         </w:rPr>
       </w:pPr>
-    </w:p>
-    <w:p>
-      <w:pPr>
-        <w:jc w:val="both"/>
+      <w:r>
         <w:rPr>
           <w:rFonts w:ascii="Garamond" w:hAnsi="Garamond"/>
           <w:b/>
           <w:bCs/>
           <w:u w:val="single"/>
         </w:rPr>
-      </w:pPr>
-      <w:r>
-        <w:rPr>
-          <w:rFonts w:ascii="Garamond" w:hAnsi="Garamond"/>
-          <w:b/>
-          <w:bCs/>
-          <w:u w:val="single"/>
-        </w:rPr>
-        <w:t>Clement</w:t>
-      </w:r>
-    </w:p>
-    <w:p>
-      <w:pPr>
-        <w:pStyle w:val="ListParagraph"/>
+        <w:t>Celian</w:t>
+      </w:r>
+    </w:p>
+    <w:p>
+      <w:pPr>
+        <w:pStyle w:val="Liststycke"/>
         <w:numPr>
           <w:ilvl w:val="0"/>
           <w:numId w:val="10"/>
@@ -1279,20 +1518,24 @@
           <w:u w:val="single"/>
         </w:rPr>
       </w:pPr>
-    </w:p>
-    <w:p>
-      <w:pPr>
-        <w:jc w:val="both"/>
+      <w:r>
         <w:rPr>
           <w:rFonts w:ascii="Garamond" w:hAnsi="Garamond"/>
           <w:b/>
           <w:bCs/>
           <w:u w:val="single"/>
         </w:rPr>
-      </w:pPr>
-    </w:p>
-    <w:p>
-      <w:pPr>
+        <w:lastRenderedPageBreak/>
+        <w:t>Clement</w:t>
+      </w:r>
+    </w:p>
+    <w:p>
+      <w:pPr>
+        <w:pStyle w:val="Liststycke"/>
+        <w:numPr>
+          <w:ilvl w:val="0"/>
+          <w:numId w:val="10"/>
+        </w:numPr>
         <w:jc w:val="both"/>
         <w:rPr>
           <w:rFonts w:ascii="Garamond" w:hAnsi="Garamond"/>
@@ -1411,19 +1654,52 @@
           <w:u w:val="single"/>
         </w:rPr>
       </w:pPr>
-      <w:r>
+    </w:p>
+    <w:p>
+      <w:pPr>
+        <w:jc w:val="both"/>
         <w:rPr>
           <w:rFonts w:ascii="Garamond" w:hAnsi="Garamond"/>
           <w:b/>
           <w:bCs/>
           <w:u w:val="single"/>
         </w:rPr>
+      </w:pPr>
+    </w:p>
+    <w:p>
+      <w:pPr>
+        <w:jc w:val="both"/>
+        <w:rPr>
+          <w:rFonts w:ascii="Garamond" w:hAnsi="Garamond"/>
+          <w:b/>
+          <w:bCs/>
+          <w:u w:val="single"/>
+        </w:rPr>
+      </w:pPr>
+    </w:p>
+    <w:p>
+      <w:pPr>
+        <w:jc w:val="both"/>
+        <w:rPr>
+          <w:rFonts w:ascii="Garamond" w:hAnsi="Garamond"/>
+          <w:b/>
+          <w:bCs/>
+          <w:u w:val="single"/>
+        </w:rPr>
+      </w:pPr>
+      <w:r>
+        <w:rPr>
+          <w:rFonts w:ascii="Garamond" w:hAnsi="Garamond"/>
+          <w:b/>
+          <w:bCs/>
+          <w:u w:val="single"/>
+        </w:rPr>
         <w:t>Points of Agreement</w:t>
       </w:r>
     </w:p>
     <w:p>
       <w:pPr>
-        <w:pStyle w:val="ListParagraph"/>
+        <w:pStyle w:val="Liststycke"/>
         <w:numPr>
           <w:ilvl w:val="0"/>
           <w:numId w:val="6"/>
@@ -1442,7 +1718,7 @@
     </w:p>
     <w:p>
       <w:pPr>
-        <w:pStyle w:val="ListParagraph"/>
+        <w:pStyle w:val="Liststycke"/>
         <w:numPr>
           <w:ilvl w:val="0"/>
           <w:numId w:val="6"/>
@@ -1461,7 +1737,7 @@
     </w:p>
     <w:p>
       <w:pPr>
-        <w:pStyle w:val="ListParagraph"/>
+        <w:pStyle w:val="Liststycke"/>
         <w:numPr>
           <w:ilvl w:val="0"/>
           <w:numId w:val="6"/>
@@ -1486,7 +1762,7 @@
     </w:p>
     <w:p>
       <w:pPr>
-        <w:pStyle w:val="ListParagraph"/>
+        <w:pStyle w:val="Liststycke"/>
         <w:numPr>
           <w:ilvl w:val="0"/>
           <w:numId w:val="6"/>
@@ -1511,7 +1787,7 @@
     </w:p>
     <w:p>
       <w:pPr>
-        <w:pStyle w:val="ListParagraph"/>
+        <w:pStyle w:val="Liststycke"/>
         <w:jc w:val="both"/>
         <w:rPr>
           <w:rFonts w:ascii="Garamond" w:hAnsi="Garamond"/>
@@ -1753,7 +2029,7 @@
           <w:rFonts w:ascii="Garamond" w:hAnsi="Garamond"/>
           <w:b/>
           <w:bCs/>
-          <w:lang w:val="en-SE"/>
+          <w:lang/>
         </w:rPr>
       </w:pPr>
       <w:r>
@@ -1761,7 +2037,7 @@
           <w:rFonts w:ascii="Garamond" w:hAnsi="Garamond"/>
           <w:b/>
           <w:bCs/>
-          <w:lang w:val="en-SE"/>
+          <w:lang/>
         </w:rPr>
         <w:t>Acknowledgment of Accountability:</w:t>
       </w:r>
@@ -1771,7 +2047,7 @@
         <w:jc w:val="both"/>
         <w:rPr>
           <w:rFonts w:ascii="Garamond" w:hAnsi="Garamond"/>
-          <w:lang w:val="en-SE"/>
+          <w:lang/>
         </w:rPr>
       </w:pPr>
       <w:r>
@@ -1783,7 +2059,7 @@
     </w:p>
     <w:p>
       <w:pPr>
-        <w:pStyle w:val="ListParagraph"/>
+        <w:pStyle w:val="Liststycke"/>
         <w:numPr>
           <w:ilvl w:val="0"/>
           <w:numId w:val="5"/>
@@ -1799,6 +2075,7 @@
           <w:b/>
           <w:bCs/>
         </w:rPr>
+        <w:lastRenderedPageBreak/>
         <w:t>Balanced Contributions</w:t>
       </w:r>
       <w:r>
@@ -1846,7 +2123,7 @@
     </w:p>
     <w:p>
       <w:pPr>
-        <w:pStyle w:val="ListParagraph"/>
+        <w:pStyle w:val="Liststycke"/>
         <w:numPr>
           <w:ilvl w:val="0"/>
           <w:numId w:val="5"/>
@@ -1862,7 +2139,6 @@
           <w:b/>
           <w:bCs/>
         </w:rPr>
-        <w:lastRenderedPageBreak/>
         <w:t>Project Meetings</w:t>
       </w:r>
       <w:r>
@@ -1874,7 +2150,7 @@
     </w:p>
     <w:p>
       <w:pPr>
-        <w:pStyle w:val="ListParagraph"/>
+        <w:pStyle w:val="Liststycke"/>
         <w:numPr>
           <w:ilvl w:val="0"/>
           <w:numId w:val="5"/>
@@ -1882,7 +2158,7 @@
         <w:jc w:val="both"/>
         <w:rPr>
           <w:rFonts w:ascii="Garamond" w:hAnsi="Garamond"/>
-          <w:lang w:val="en-SE"/>
+          <w:lang/>
         </w:rPr>
       </w:pPr>
       <w:r>
@@ -1905,7 +2181,7 @@
         <w:jc w:val="both"/>
         <w:rPr>
           <w:rFonts w:ascii="Garamond" w:hAnsi="Garamond"/>
-          <w:lang w:val="en-SE"/>
+          <w:lang/>
         </w:rPr>
       </w:pPr>
     </w:p>
@@ -1916,7 +2192,7 @@
           <w:rFonts w:ascii="Garamond" w:hAnsi="Garamond"/>
           <w:b/>
           <w:bCs/>
-          <w:lang w:val="en-SE"/>
+          <w:lang/>
         </w:rPr>
       </w:pPr>
       <w:r>
@@ -1924,7 +2200,7 @@
           <w:rFonts w:ascii="Garamond" w:hAnsi="Garamond"/>
           <w:b/>
           <w:bCs/>
-          <w:lang w:val="en-SE"/>
+          <w:lang/>
         </w:rPr>
         <w:t>Signatures:</w:t>
       </w:r>
@@ -1934,13 +2210,13 @@
         <w:jc w:val="both"/>
         <w:rPr>
           <w:rFonts w:ascii="Garamond" w:hAnsi="Garamond"/>
-          <w:lang w:val="en-SE"/>
-        </w:rPr>
-      </w:pPr>
-      <w:r>
-        <w:rPr>
-          <w:rFonts w:ascii="Garamond" w:hAnsi="Garamond"/>
-          <w:lang w:val="en-SE"/>
+          <w:lang/>
+        </w:rPr>
+      </w:pPr>
+      <w:r>
+        <w:rPr>
+          <w:rFonts w:ascii="Garamond" w:hAnsi="Garamond"/>
+          <w:lang/>
         </w:rPr>
         <w:t>By signing below, we confirm that the information provided in this contract is accurate and that each of us has contributed as described above. This agreement is made in good faith to ensure accountability for each team member's role in the project.</w:t>
       </w:r>
@@ -1950,27 +2226,27 @@
         <w:jc w:val="both"/>
         <w:rPr>
           <w:rFonts w:ascii="Garamond" w:hAnsi="Garamond"/>
-          <w:lang w:val="en-SE"/>
-        </w:rPr>
-      </w:pPr>
-      <w:r>
-        <w:rPr>
-          <w:rFonts w:ascii="Garamond" w:hAnsi="Garamond"/>
-          <w:lang w:val="en-SE"/>
+          <w:lang/>
+        </w:rPr>
+      </w:pPr>
+      <w:r>
+        <w:rPr>
+          <w:rFonts w:ascii="Garamond" w:hAnsi="Garamond"/>
+          <w:lang/>
         </w:rPr>
         <w:t>Student Name ___________________________</w:t>
       </w:r>
       <w:r>
         <w:rPr>
           <w:rFonts w:ascii="Garamond" w:hAnsi="Garamond"/>
-          <w:lang w:val="en-SE"/>
+          <w:lang/>
         </w:rPr>
         <w:t xml:space="preserve">   </w:t>
       </w:r>
       <w:r>
         <w:rPr>
           <w:rFonts w:ascii="Garamond" w:hAnsi="Garamond"/>
-          <w:lang w:val="en-SE"/>
+          <w:lang/>
         </w:rPr>
         <w:t>Signature ____________________________</w:t>
       </w:r>
@@ -1980,13 +2256,13 @@
         <w:jc w:val="both"/>
         <w:rPr>
           <w:rFonts w:ascii="Garamond" w:hAnsi="Garamond"/>
-          <w:lang w:val="en-SE"/>
-        </w:rPr>
-      </w:pPr>
-      <w:r>
-        <w:rPr>
-          <w:rFonts w:ascii="Garamond" w:hAnsi="Garamond"/>
-          <w:lang w:val="en-SE"/>
+          <w:lang/>
+        </w:rPr>
+      </w:pPr>
+      <w:r>
+        <w:rPr>
+          <w:rFonts w:ascii="Garamond" w:hAnsi="Garamond"/>
+          <w:lang/>
         </w:rPr>
         <w:t>Student Name ___________________________   Signature ____________________________</w:t>
       </w:r>
@@ -1996,13 +2272,13 @@
         <w:jc w:val="both"/>
         <w:rPr>
           <w:rFonts w:ascii="Garamond" w:hAnsi="Garamond"/>
-          <w:lang w:val="en-SE"/>
-        </w:rPr>
-      </w:pPr>
-      <w:r>
-        <w:rPr>
-          <w:rFonts w:ascii="Garamond" w:hAnsi="Garamond"/>
-          <w:lang w:val="en-SE"/>
+          <w:lang/>
+        </w:rPr>
+      </w:pPr>
+      <w:r>
+        <w:rPr>
+          <w:rFonts w:ascii="Garamond" w:hAnsi="Garamond"/>
+          <w:lang/>
         </w:rPr>
         <w:t>Student Name ___________________________   Signature ____________________________</w:t>
       </w:r>
@@ -2012,13 +2288,13 @@
         <w:jc w:val="both"/>
         <w:rPr>
           <w:rFonts w:ascii="Garamond" w:hAnsi="Garamond"/>
-          <w:lang w:val="en-SE"/>
-        </w:rPr>
-      </w:pPr>
-      <w:r>
-        <w:rPr>
-          <w:rFonts w:ascii="Garamond" w:hAnsi="Garamond"/>
-          <w:lang w:val="en-SE"/>
+          <w:lang/>
+        </w:rPr>
+      </w:pPr>
+      <w:r>
+        <w:rPr>
+          <w:rFonts w:ascii="Garamond" w:hAnsi="Garamond"/>
+          <w:lang/>
         </w:rPr>
         <w:t>Student Name ___________________________   Signature ____________________________</w:t>
       </w:r>
@@ -2028,13 +2304,13 @@
         <w:jc w:val="both"/>
         <w:rPr>
           <w:rFonts w:ascii="Garamond" w:hAnsi="Garamond"/>
-          <w:lang w:val="en-SE"/>
-        </w:rPr>
-      </w:pPr>
-      <w:r>
-        <w:rPr>
-          <w:rFonts w:ascii="Garamond" w:hAnsi="Garamond"/>
-          <w:lang w:val="en-SE"/>
+          <w:lang/>
+        </w:rPr>
+      </w:pPr>
+      <w:r>
+        <w:rPr>
+          <w:rFonts w:ascii="Garamond" w:hAnsi="Garamond"/>
+          <w:lang/>
         </w:rPr>
         <w:t>Student Name ___________________________   Signature ____________________________</w:t>
       </w:r>
@@ -2044,22 +2320,22 @@
         <w:jc w:val="both"/>
         <w:rPr>
           <w:rFonts w:ascii="Garamond" w:hAnsi="Garamond"/>
-          <w:lang w:val="en-SE"/>
-        </w:rPr>
-      </w:pPr>
-    </w:p>
-    <w:p>
-      <w:pPr>
-        <w:jc w:val="both"/>
-        <w:rPr>
-          <w:rFonts w:ascii="Garamond" w:hAnsi="Garamond"/>
-          <w:lang w:val="en-SE"/>
-        </w:rPr>
-      </w:pPr>
-      <w:r>
-        <w:rPr>
-          <w:rFonts w:ascii="Garamond" w:hAnsi="Garamond"/>
-          <w:lang w:val="en-SE"/>
+          <w:lang/>
+        </w:rPr>
+      </w:pPr>
+    </w:p>
+    <w:p>
+      <w:pPr>
+        <w:jc w:val="both"/>
+        <w:rPr>
+          <w:rFonts w:ascii="Garamond" w:hAnsi="Garamond"/>
+          <w:lang/>
+        </w:rPr>
+      </w:pPr>
+      <w:r>
+        <w:rPr>
+          <w:rFonts w:ascii="Garamond" w:hAnsi="Garamond"/>
+          <w:lang/>
         </w:rPr>
         <w:t>Date: __________________________</w:t>
       </w:r>
@@ -2069,16 +2345,16 @@
         <w:jc w:val="both"/>
         <w:rPr>
           <w:rFonts w:ascii="Garamond" w:hAnsi="Garamond"/>
-          <w:lang w:val="en-SE"/>
-        </w:rPr>
-      </w:pPr>
-    </w:p>
-    <w:p>
-      <w:pPr>
-        <w:jc w:val="both"/>
-        <w:rPr>
-          <w:rFonts w:ascii="Garamond" w:hAnsi="Garamond"/>
-          <w:lang w:val="en-SE"/>
+          <w:lang/>
+        </w:rPr>
+      </w:pPr>
+    </w:p>
+    <w:p>
+      <w:pPr>
+        <w:jc w:val="both"/>
+        <w:rPr>
+          <w:rFonts w:ascii="Garamond" w:hAnsi="Garamond"/>
+          <w:lang/>
         </w:rPr>
       </w:pPr>
     </w:p>
@@ -2094,7 +2370,7 @@
 </file>
 
 <file path=word/endnotes.xml><?xml version="1.0" encoding="utf-8"?>
-<w:endnotes xmlns:wpc="http://schemas.microsoft.com/office/word/2010/wordprocessingCanvas" xmlns:cx="http://schemas.microsoft.com/office/drawing/2014/chartex" xmlns:cx1="http://schemas.microsoft.com/office/drawing/2015/9/8/chartex" xmlns:cx2="http://schemas.microsoft.com/office/drawing/2015/10/21/chartex" xmlns:cx3="http://schemas.microsoft.com/office/drawing/2016/5/9/chartex" xmlns:cx4="http://schemas.microsoft.com/office/drawing/2016/5/10/chartex" xmlns:cx5="http://schemas.microsoft.com/office/drawing/2016/5/11/chartex" xmlns:cx6="http://schemas.microsoft.com/office/drawing/2016/5/12/chartex" xmlns:cx7="http://schemas.microsoft.com/office/drawing/2016/5/13/chartex" xmlns:cx8="http://schemas.microsoft.com/office/drawing/2016/5/14/chartex" xmlns:mc="http://schemas.openxmlformats.org/markup-compatibility/2006" xmlns:aink="http://schemas.microsoft.com/office/drawing/2016/ink" xmlns:am3d="http://schemas.microsoft.com/office/drawing/2017/model3d" xmlns:o="urn:schemas-microsoft-com:office:office" xmlns:oel="http://schemas.microsoft.com/office/2019/extlst" xmlns:r="http://schemas.openxmlformats.org/officeDocument/2006/relationships" xmlns:m="http://schemas.openxmlformats.org/officeDocument/2006/math" xmlns:v="urn:schemas-microsoft-com:vml" xmlns:wp14="http://schemas.microsoft.com/office/word/2010/wordprocessingDrawing" xmlns:wp="http://schemas.openxmlformats.org/drawingml/2006/wordprocessingDrawing" xmlns:w10="urn:schemas-microsoft-com:office:word" xmlns:w="http://schemas.openxmlformats.org/wordprocessingml/2006/main" xmlns:w14="http://schemas.microsoft.com/office/word/2010/wordml" xmlns:w15="http://schemas.microsoft.com/office/word/2012/wordml" xmlns:w16cex="http://schemas.microsoft.com/office/word/2018/wordml/cex" xmlns:w16cid="http://schemas.microsoft.com/office/word/2016/wordml/cid" xmlns:w16="http://schemas.microsoft.com/office/word/2018/wordml" xmlns:w16du="http://schemas.microsoft.com/office/word/2023/wordml/word16du" xmlns:w16sdtdh="http://schemas.microsoft.com/office/word/2020/wordml/sdtdatahash" xmlns:w16se="http://schemas.microsoft.com/office/word/2015/wordml/symex" xmlns:wpg="http://schemas.microsoft.com/office/word/2010/wordprocessingGroup" xmlns:wpi="http://schemas.microsoft.com/office/word/2010/wordprocessingInk" xmlns:wne="http://schemas.microsoft.com/office/word/2006/wordml" xmlns:wps="http://schemas.microsoft.com/office/word/2010/wordprocessingShape" mc:Ignorable="w14 w15 w16se w16cid w16 w16cex w16sdtdh w16du wp14">
+<w:endnotes xmlns:wpc="http://schemas.microsoft.com/office/word/2010/wordprocessingCanvas" xmlns:cx="http://schemas.microsoft.com/office/drawing/2014/chartex" xmlns:cx1="http://schemas.microsoft.com/office/drawing/2015/9/8/chartex" xmlns:cx2="http://schemas.microsoft.com/office/drawing/2015/10/21/chartex" xmlns:cx3="http://schemas.microsoft.com/office/drawing/2016/5/9/chartex" xmlns:cx4="http://schemas.microsoft.com/office/drawing/2016/5/10/chartex" xmlns:cx5="http://schemas.microsoft.com/office/drawing/2016/5/11/chartex" xmlns:cx6="http://schemas.microsoft.com/office/drawing/2016/5/12/chartex" xmlns:cx7="http://schemas.microsoft.com/office/drawing/2016/5/13/chartex" xmlns:cx8="http://schemas.microsoft.com/office/drawing/2016/5/14/chartex" xmlns:mc="http://schemas.openxmlformats.org/markup-compatibility/2006" xmlns:aink="http://schemas.microsoft.com/office/drawing/2016/ink" xmlns:am3d="http://schemas.microsoft.com/office/drawing/2017/model3d" xmlns:o="urn:schemas-microsoft-com:office:office" xmlns:oel="http://schemas.microsoft.com/office/2019/extlst" xmlns:r="http://schemas.openxmlformats.org/officeDocument/2006/relationships" xmlns:m="http://schemas.openxmlformats.org/officeDocument/2006/math" xmlns:v="urn:schemas-microsoft-com:vml" xmlns:wp14="http://schemas.microsoft.com/office/word/2010/wordprocessingDrawing" xmlns:wp="http://schemas.openxmlformats.org/drawingml/2006/wordprocessingDrawing" xmlns:w10="urn:schemas-microsoft-com:office:word" xmlns:w="http://schemas.openxmlformats.org/wordprocessingml/2006/main" xmlns:w14="http://schemas.microsoft.com/office/word/2010/wordml" xmlns:w15="http://schemas.microsoft.com/office/word/2012/wordml" xmlns:w16cex="http://schemas.microsoft.com/office/word/2018/wordml/cex" xmlns:w16cid="http://schemas.microsoft.com/office/word/2016/wordml/cid" xmlns:w16="http://schemas.microsoft.com/office/word/2018/wordml" xmlns:w16du="http://schemas.microsoft.com/office/word/2023/wordml/word16du" xmlns:w16sdtdh="http://schemas.microsoft.com/office/word/2020/wordml/sdtdatahash" xmlns:w16sdtfl="http://schemas.microsoft.com/office/word/2024/wordml/sdtformatlock" xmlns:w16se="http://schemas.microsoft.com/office/word/2015/wordml/symex" xmlns:wpg="http://schemas.microsoft.com/office/word/2010/wordprocessingGroup" xmlns:wpi="http://schemas.microsoft.com/office/word/2010/wordprocessingInk" xmlns:wne="http://schemas.microsoft.com/office/word/2006/wordml" xmlns:wps="http://schemas.microsoft.com/office/word/2010/wordprocessingShape" mc:Ignorable="w14 w15 w16se w16cid w16 w16cex w16sdtdh w16sdtfl w16du wp14">
   <w:endnote w:type="separator" w:id="-1">
     <w:p>
       <w:pPr>
@@ -2119,7 +2395,7 @@
 </file>
 
 <file path=word/footnotes.xml><?xml version="1.0" encoding="utf-8"?>
-<w:footnotes xmlns:wpc="http://schemas.microsoft.com/office/word/2010/wordprocessingCanvas" xmlns:cx="http://schemas.microsoft.com/office/drawing/2014/chartex" xmlns:cx1="http://schemas.microsoft.com/office/drawing/2015/9/8/chartex" xmlns:cx2="http://schemas.microsoft.com/office/drawing/2015/10/21/chartex" xmlns:cx3="http://schemas.microsoft.com/office/drawing/2016/5/9/chartex" xmlns:cx4="http://schemas.microsoft.com/office/drawing/2016/5/10/chartex" xmlns:cx5="http://schemas.microsoft.com/office/drawing/2016/5/11/chartex" xmlns:cx6="http://schemas.microsoft.com/office/drawing/2016/5/12/chartex" xmlns:cx7="http://schemas.microsoft.com/office/drawing/2016/5/13/chartex" xmlns:cx8="http://schemas.microsoft.com/office/drawing/2016/5/14/chartex" xmlns:mc="http://schemas.openxmlformats.org/markup-compatibility/2006" xmlns:aink="http://schemas.microsoft.com/office/drawing/2016/ink" xmlns:am3d="http://schemas.microsoft.com/office/drawing/2017/model3d" xmlns:o="urn:schemas-microsoft-com:office:office" xmlns:oel="http://schemas.microsoft.com/office/2019/extlst" xmlns:r="http://schemas.openxmlformats.org/officeDocument/2006/relationships" xmlns:m="http://schemas.openxmlformats.org/officeDocument/2006/math" xmlns:v="urn:schemas-microsoft-com:vml" xmlns:wp14="http://schemas.microsoft.com/office/word/2010/wordprocessingDrawing" xmlns:wp="http://schemas.openxmlformats.org/drawingml/2006/wordprocessingDrawing" xmlns:w10="urn:schemas-microsoft-com:office:word" xmlns:w="http://schemas.openxmlformats.org/wordprocessingml/2006/main" xmlns:w14="http://schemas.microsoft.com/office/word/2010/wordml" xmlns:w15="http://schemas.microsoft.com/office/word/2012/wordml" xmlns:w16cex="http://schemas.microsoft.com/office/word/2018/wordml/cex" xmlns:w16cid="http://schemas.microsoft.com/office/word/2016/wordml/cid" xmlns:w16="http://schemas.microsoft.com/office/word/2018/wordml" xmlns:w16du="http://schemas.microsoft.com/office/word/2023/wordml/word16du" xmlns:w16sdtdh="http://schemas.microsoft.com/office/word/2020/wordml/sdtdatahash" xmlns:w16se="http://schemas.microsoft.com/office/word/2015/wordml/symex" xmlns:wpg="http://schemas.microsoft.com/office/word/2010/wordprocessingGroup" xmlns:wpi="http://schemas.microsoft.com/office/word/2010/wordprocessingInk" xmlns:wne="http://schemas.microsoft.com/office/word/2006/wordml" xmlns:wps="http://schemas.microsoft.com/office/word/2010/wordprocessingShape" mc:Ignorable="w14 w15 w16se w16cid w16 w16cex w16sdtdh w16du wp14">
+<w:footnotes xmlns:wpc="http://schemas.microsoft.com/office/word/2010/wordprocessingCanvas" xmlns:cx="http://schemas.microsoft.com/office/drawing/2014/chartex" xmlns:cx1="http://schemas.microsoft.com/office/drawing/2015/9/8/chartex" xmlns:cx2="http://schemas.microsoft.com/office/drawing/2015/10/21/chartex" xmlns:cx3="http://schemas.microsoft.com/office/drawing/2016/5/9/chartex" xmlns:cx4="http://schemas.microsoft.com/office/drawing/2016/5/10/chartex" xmlns:cx5="http://schemas.microsoft.com/office/drawing/2016/5/11/chartex" xmlns:cx6="http://schemas.microsoft.com/office/drawing/2016/5/12/chartex" xmlns:cx7="http://schemas.microsoft.com/office/drawing/2016/5/13/chartex" xmlns:cx8="http://schemas.microsoft.com/office/drawing/2016/5/14/chartex" xmlns:mc="http://schemas.openxmlformats.org/markup-compatibility/2006" xmlns:aink="http://schemas.microsoft.com/office/drawing/2016/ink" xmlns:am3d="http://schemas.microsoft.com/office/drawing/2017/model3d" xmlns:o="urn:schemas-microsoft-com:office:office" xmlns:oel="http://schemas.microsoft.com/office/2019/extlst" xmlns:r="http://schemas.openxmlformats.org/officeDocument/2006/relationships" xmlns:m="http://schemas.openxmlformats.org/officeDocument/2006/math" xmlns:v="urn:schemas-microsoft-com:vml" xmlns:wp14="http://schemas.microsoft.com/office/word/2010/wordprocessingDrawing" xmlns:wp="http://schemas.openxmlformats.org/drawingml/2006/wordprocessingDrawing" xmlns:w10="urn:schemas-microsoft-com:office:word" xmlns:w="http://schemas.openxmlformats.org/wordprocessingml/2006/main" xmlns:w14="http://schemas.microsoft.com/office/word/2010/wordml" xmlns:w15="http://schemas.microsoft.com/office/word/2012/wordml" xmlns:w16cex="http://schemas.microsoft.com/office/word/2018/wordml/cex" xmlns:w16cid="http://schemas.microsoft.com/office/word/2016/wordml/cid" xmlns:w16="http://schemas.microsoft.com/office/word/2018/wordml" xmlns:w16du="http://schemas.microsoft.com/office/word/2023/wordml/word16du" xmlns:w16sdtdh="http://schemas.microsoft.com/office/word/2020/wordml/sdtdatahash" xmlns:w16sdtfl="http://schemas.microsoft.com/office/word/2024/wordml/sdtformatlock" xmlns:w16se="http://schemas.microsoft.com/office/word/2015/wordml/symex" xmlns:wpg="http://schemas.microsoft.com/office/word/2010/wordprocessingGroup" xmlns:wpi="http://schemas.microsoft.com/office/word/2010/wordprocessingInk" xmlns:wne="http://schemas.microsoft.com/office/word/2006/wordml" xmlns:wps="http://schemas.microsoft.com/office/word/2010/wordprocessingShape" mc:Ignorable="w14 w15 w16se w16cid w16 w16cex w16sdtdh w16sdtfl w16du wp14">
   <w:footnote w:type="separator" w:id="-1">
     <w:p>
       <w:pPr>
@@ -2144,10 +2420,10 @@
 </file>
 
 <file path=word/header1.xml><?xml version="1.0" encoding="utf-8"?>
-<w:hdr xmlns:wpc="http://schemas.microsoft.com/office/word/2010/wordprocessingCanvas" xmlns:cx="http://schemas.microsoft.com/office/drawing/2014/chartex" xmlns:cx1="http://schemas.microsoft.com/office/drawing/2015/9/8/chartex" xmlns:cx2="http://schemas.microsoft.com/office/drawing/2015/10/21/chartex" xmlns:cx3="http://schemas.microsoft.com/office/drawing/2016/5/9/chartex" xmlns:cx4="http://schemas.microsoft.com/office/drawing/2016/5/10/chartex" xmlns:cx5="http://schemas.microsoft.com/office/drawing/2016/5/11/chartex" xmlns:cx6="http://schemas.microsoft.com/office/drawing/2016/5/12/chartex" xmlns:cx7="http://schemas.microsoft.com/office/drawing/2016/5/13/chartex" xmlns:cx8="http://schemas.microsoft.com/office/drawing/2016/5/14/chartex" xmlns:mc="http://schemas.openxmlformats.org/markup-compatibility/2006" xmlns:aink="http://schemas.microsoft.com/office/drawing/2016/ink" xmlns:am3d="http://schemas.microsoft.com/office/drawing/2017/model3d" xmlns:o="urn:schemas-microsoft-com:office:office" xmlns:oel="http://schemas.microsoft.com/office/2019/extlst" xmlns:r="http://schemas.openxmlformats.org/officeDocument/2006/relationships" xmlns:m="http://schemas.openxmlformats.org/officeDocument/2006/math" xmlns:v="urn:schemas-microsoft-com:vml" xmlns:wp14="http://schemas.microsoft.com/office/word/2010/wordprocessingDrawing" xmlns:wp="http://schemas.openxmlformats.org/drawingml/2006/wordprocessingDrawing" xmlns:w10="urn:schemas-microsoft-com:office:word" xmlns:w="http://schemas.openxmlformats.org/wordprocessingml/2006/main" xmlns:w14="http://schemas.microsoft.com/office/word/2010/wordml" xmlns:w15="http://schemas.microsoft.com/office/word/2012/wordml" xmlns:w16cex="http://schemas.microsoft.com/office/word/2018/wordml/cex" xmlns:w16cid="http://schemas.microsoft.com/office/word/2016/wordml/cid" xmlns:w16="http://schemas.microsoft.com/office/word/2018/wordml" xmlns:w16du="http://schemas.microsoft.com/office/word/2023/wordml/word16du" xmlns:w16sdtdh="http://schemas.microsoft.com/office/word/2020/wordml/sdtdatahash" xmlns:w16se="http://schemas.microsoft.com/office/word/2015/wordml/symex" xmlns:wpg="http://schemas.microsoft.com/office/word/2010/wordprocessingGroup" xmlns:wpi="http://schemas.microsoft.com/office/word/2010/wordprocessingInk" xmlns:wne="http://schemas.microsoft.com/office/word/2006/wordml" xmlns:wps="http://schemas.microsoft.com/office/word/2010/wordprocessingShape" mc:Ignorable="w14 w15 w16se w16cid w16 w16cex w16sdtdh w16du wp14">
+<w:hdr xmlns:wpc="http://schemas.microsoft.com/office/word/2010/wordprocessingCanvas" xmlns:cx="http://schemas.microsoft.com/office/drawing/2014/chartex" xmlns:cx1="http://schemas.microsoft.com/office/drawing/2015/9/8/chartex" xmlns:cx2="http://schemas.microsoft.com/office/drawing/2015/10/21/chartex" xmlns:cx3="http://schemas.microsoft.com/office/drawing/2016/5/9/chartex" xmlns:cx4="http://schemas.microsoft.com/office/drawing/2016/5/10/chartex" xmlns:cx5="http://schemas.microsoft.com/office/drawing/2016/5/11/chartex" xmlns:cx6="http://schemas.microsoft.com/office/drawing/2016/5/12/chartex" xmlns:cx7="http://schemas.microsoft.com/office/drawing/2016/5/13/chartex" xmlns:cx8="http://schemas.microsoft.com/office/drawing/2016/5/14/chartex" xmlns:mc="http://schemas.openxmlformats.org/markup-compatibility/2006" xmlns:aink="http://schemas.microsoft.com/office/drawing/2016/ink" xmlns:am3d="http://schemas.microsoft.com/office/drawing/2017/model3d" xmlns:o="urn:schemas-microsoft-com:office:office" xmlns:oel="http://schemas.microsoft.com/office/2019/extlst" xmlns:r="http://schemas.openxmlformats.org/officeDocument/2006/relationships" xmlns:m="http://schemas.openxmlformats.org/officeDocument/2006/math" xmlns:v="urn:schemas-microsoft-com:vml" xmlns:wp14="http://schemas.microsoft.com/office/word/2010/wordprocessingDrawing" xmlns:wp="http://schemas.openxmlformats.org/drawingml/2006/wordprocessingDrawing" xmlns:w10="urn:schemas-microsoft-com:office:word" xmlns:w="http://schemas.openxmlformats.org/wordprocessingml/2006/main" xmlns:w14="http://schemas.microsoft.com/office/word/2010/wordml" xmlns:w15="http://schemas.microsoft.com/office/word/2012/wordml" xmlns:w16cex="http://schemas.microsoft.com/office/word/2018/wordml/cex" xmlns:w16cid="http://schemas.microsoft.com/office/word/2016/wordml/cid" xmlns:w16="http://schemas.microsoft.com/office/word/2018/wordml" xmlns:w16du="http://schemas.microsoft.com/office/word/2023/wordml/word16du" xmlns:w16sdtdh="http://schemas.microsoft.com/office/word/2020/wordml/sdtdatahash" xmlns:w16sdtfl="http://schemas.microsoft.com/office/word/2024/wordml/sdtformatlock" xmlns:w16se="http://schemas.microsoft.com/office/word/2015/wordml/symex" xmlns:wpg="http://schemas.microsoft.com/office/word/2010/wordprocessingGroup" xmlns:wpi="http://schemas.microsoft.com/office/word/2010/wordprocessingInk" xmlns:wne="http://schemas.microsoft.com/office/word/2006/wordml" xmlns:wps="http://schemas.microsoft.com/office/word/2010/wordprocessingShape" mc:Ignorable="w14 w15 w16se w16cid w16 w16cex w16sdtdh w16sdtfl w16du wp14">
   <w:p>
     <w:pPr>
-      <w:pStyle w:val="Header"/>
+      <w:pStyle w:val="Sidhuvud"/>
       <w:rPr>
         <w:rFonts w:ascii="Times New Roman" w:hAnsi="Times New Roman" w:cs="Times New Roman"/>
         <w:lang w:val="en-US"/>
@@ -2173,7 +2449,7 @@
 </file>
 
 <file path=word/numbering.xml><?xml version="1.0" encoding="utf-8"?>
-<w:numbering xmlns:wpc="http://schemas.microsoft.com/office/word/2010/wordprocessingCanvas" xmlns:cx="http://schemas.microsoft.com/office/drawing/2014/chartex" xmlns:cx1="http://schemas.microsoft.com/office/drawing/2015/9/8/chartex" xmlns:cx2="http://schemas.microsoft.com/office/drawing/2015/10/21/chartex" xmlns:cx3="http://schemas.microsoft.com/office/drawing/2016/5/9/chartex" xmlns:cx4="http://schemas.microsoft.com/office/drawing/2016/5/10/chartex" xmlns:cx5="http://schemas.microsoft.com/office/drawing/2016/5/11/chartex" xmlns:cx6="http://schemas.microsoft.com/office/drawing/2016/5/12/chartex" xmlns:cx7="http://schemas.microsoft.com/office/drawing/2016/5/13/chartex" xmlns:cx8="http://schemas.microsoft.com/office/drawing/2016/5/14/chartex" xmlns:mc="http://schemas.openxmlformats.org/markup-compatibility/2006" xmlns:aink="http://schemas.microsoft.com/office/drawing/2016/ink" xmlns:am3d="http://schemas.microsoft.com/office/drawing/2017/model3d" xmlns:o="urn:schemas-microsoft-com:office:office" xmlns:oel="http://schemas.microsoft.com/office/2019/extlst" xmlns:r="http://schemas.openxmlformats.org/officeDocument/2006/relationships" xmlns:m="http://schemas.openxmlformats.org/officeDocument/2006/math" xmlns:v="urn:schemas-microsoft-com:vml" xmlns:wp14="http://schemas.microsoft.com/office/word/2010/wordprocessingDrawing" xmlns:wp="http://schemas.openxmlformats.org/drawingml/2006/wordprocessingDrawing" xmlns:w10="urn:schemas-microsoft-com:office:word" xmlns:w="http://schemas.openxmlformats.org/wordprocessingml/2006/main" xmlns:w14="http://schemas.microsoft.com/office/word/2010/wordml" xmlns:w15="http://schemas.microsoft.com/office/word/2012/wordml" xmlns:w16cex="http://schemas.microsoft.com/office/word/2018/wordml/cex" xmlns:w16cid="http://schemas.microsoft.com/office/word/2016/wordml/cid" xmlns:w16="http://schemas.microsoft.com/office/word/2018/wordml" xmlns:w16du="http://schemas.microsoft.com/office/word/2023/wordml/word16du" xmlns:w16sdtdh="http://schemas.microsoft.com/office/word/2020/wordml/sdtdatahash" xmlns:w16se="http://schemas.microsoft.com/office/word/2015/wordml/symex" xmlns:wpg="http://schemas.microsoft.com/office/word/2010/wordprocessingGroup" xmlns:wpi="http://schemas.microsoft.com/office/word/2010/wordprocessingInk" xmlns:wne="http://schemas.microsoft.com/office/word/2006/wordml" xmlns:wps="http://schemas.microsoft.com/office/word/2010/wordprocessingShape" mc:Ignorable="w14 w15 w16se w16cid w16 w16cex w16sdtdh w16du wp14">
+<w:numbering xmlns:wpc="http://schemas.microsoft.com/office/word/2010/wordprocessingCanvas" xmlns:cx="http://schemas.microsoft.com/office/drawing/2014/chartex" xmlns:cx1="http://schemas.microsoft.com/office/drawing/2015/9/8/chartex" xmlns:cx2="http://schemas.microsoft.com/office/drawing/2015/10/21/chartex" xmlns:cx3="http://schemas.microsoft.com/office/drawing/2016/5/9/chartex" xmlns:cx4="http://schemas.microsoft.com/office/drawing/2016/5/10/chartex" xmlns:cx5="http://schemas.microsoft.com/office/drawing/2016/5/11/chartex" xmlns:cx6="http://schemas.microsoft.com/office/drawing/2016/5/12/chartex" xmlns:cx7="http://schemas.microsoft.com/office/drawing/2016/5/13/chartex" xmlns:cx8="http://schemas.microsoft.com/office/drawing/2016/5/14/chartex" xmlns:mc="http://schemas.openxmlformats.org/markup-compatibility/2006" xmlns:aink="http://schemas.microsoft.com/office/drawing/2016/ink" xmlns:am3d="http://schemas.microsoft.com/office/drawing/2017/model3d" xmlns:o="urn:schemas-microsoft-com:office:office" xmlns:oel="http://schemas.microsoft.com/office/2019/extlst" xmlns:r="http://schemas.openxmlformats.org/officeDocument/2006/relationships" xmlns:m="http://schemas.openxmlformats.org/officeDocument/2006/math" xmlns:v="urn:schemas-microsoft-com:vml" xmlns:wp14="http://schemas.microsoft.com/office/word/2010/wordprocessingDrawing" xmlns:wp="http://schemas.openxmlformats.org/drawingml/2006/wordprocessingDrawing" xmlns:w10="urn:schemas-microsoft-com:office:word" xmlns:w="http://schemas.openxmlformats.org/wordprocessingml/2006/main" xmlns:w14="http://schemas.microsoft.com/office/word/2010/wordml" xmlns:w15="http://schemas.microsoft.com/office/word/2012/wordml" xmlns:w16cex="http://schemas.microsoft.com/office/word/2018/wordml/cex" xmlns:w16cid="http://schemas.microsoft.com/office/word/2016/wordml/cid" xmlns:w16="http://schemas.microsoft.com/office/word/2018/wordml" xmlns:w16du="http://schemas.microsoft.com/office/word/2023/wordml/word16du" xmlns:w16sdtdh="http://schemas.microsoft.com/office/word/2020/wordml/sdtdatahash" xmlns:w16sdtfl="http://schemas.microsoft.com/office/word/2024/wordml/sdtformatlock" xmlns:w16se="http://schemas.microsoft.com/office/word/2015/wordml/symex" xmlns:wpg="http://schemas.microsoft.com/office/word/2010/wordprocessingGroup" xmlns:wpi="http://schemas.microsoft.com/office/word/2010/wordprocessingInk" xmlns:wne="http://schemas.microsoft.com/office/word/2006/wordml" xmlns:wps="http://schemas.microsoft.com/office/word/2010/wordprocessingShape" mc:Ignorable="w14 w15 w16se w16cid w16 w16cex w16sdtdh w16sdtfl w16du wp14">
   <w:abstractNum w:abstractNumId="0" w15:restartNumberingAfterBreak="0">
     <w:nsid w:val="098D1B25"/>
     <w:multiLevelType w:val="hybridMultilevel"/>
@@ -3384,7 +3660,7 @@
 </file>
 
 <file path=word/styles.xml><?xml version="1.0" encoding="utf-8"?>
-<w:styles xmlns:mc="http://schemas.openxmlformats.org/markup-compatibility/2006" xmlns:r="http://schemas.openxmlformats.org/officeDocument/2006/relationships" xmlns:w="http://schemas.openxmlformats.org/wordprocessingml/2006/main" xmlns:w14="http://schemas.microsoft.com/office/word/2010/wordml" xmlns:w15="http://schemas.microsoft.com/office/word/2012/wordml" xmlns:w16cex="http://schemas.microsoft.com/office/word/2018/wordml/cex" xmlns:w16cid="http://schemas.microsoft.com/office/word/2016/wordml/cid" xmlns:w16="http://schemas.microsoft.com/office/word/2018/wordml" xmlns:w16du="http://schemas.microsoft.com/office/word/2023/wordml/word16du" xmlns:w16sdtdh="http://schemas.microsoft.com/office/word/2020/wordml/sdtdatahash" xmlns:w16se="http://schemas.microsoft.com/office/word/2015/wordml/symex" mc:Ignorable="w14 w15 w16se w16cid w16 w16cex w16sdtdh w16du">
+<w:styles xmlns:mc="http://schemas.openxmlformats.org/markup-compatibility/2006" xmlns:r="http://schemas.openxmlformats.org/officeDocument/2006/relationships" xmlns:w="http://schemas.openxmlformats.org/wordprocessingml/2006/main" xmlns:w14="http://schemas.microsoft.com/office/word/2010/wordml" xmlns:w15="http://schemas.microsoft.com/office/word/2012/wordml" xmlns:w16cex="http://schemas.microsoft.com/office/word/2018/wordml/cex" xmlns:w16cid="http://schemas.microsoft.com/office/word/2016/wordml/cid" xmlns:w16="http://schemas.microsoft.com/office/word/2018/wordml" xmlns:w16du="http://schemas.microsoft.com/office/word/2023/wordml/word16du" xmlns:w16sdtdh="http://schemas.microsoft.com/office/word/2020/wordml/sdtdatahash" xmlns:w16sdtfl="http://schemas.microsoft.com/office/word/2024/wordml/sdtformatlock" xmlns:w16se="http://schemas.microsoft.com/office/word/2015/wordml/symex" mc:Ignorable="w14 w15 w16se w16cid w16 w16cex w16sdtdh w16sdtfl w16du">
   <w:docDefaults>
     <w:rPrDefault>
       <w:rPr>
@@ -3392,7 +3668,7 @@
         <w:kern w:val="2"/>
         <w:sz w:val="24"/>
         <w:szCs w:val="24"/>
-        <w:lang w:val="en-SE" w:eastAsia="zh-CN" w:bidi="ar-SA"/>
+        <w:lang w:eastAsia="zh-CN" w:bidi="ar-SA"/>
         <w14:ligatures w14:val="standardContextual"/>
       </w:rPr>
     </w:rPrDefault>
@@ -3787,11 +4063,11 @@
       <w:lang w:val="en-GB"/>
     </w:rPr>
   </w:style>
-  <w:style w:type="paragraph" w:styleId="Heading1">
+  <w:style w:type="paragraph" w:styleId="Rubrik1">
     <w:name w:val="heading 1"/>
     <w:basedOn w:val="Normal"/>
     <w:next w:val="Normal"/>
-    <w:link w:val="Heading1Char"/>
+    <w:link w:val="Rubrik1Char"/>
     <w:uiPriority w:val="9"/>
     <w:qFormat/>
     <w:rsid w:val="00B439D4"/>
@@ -3808,11 +4084,11 @@
       <w:szCs w:val="40"/>
     </w:rPr>
   </w:style>
-  <w:style w:type="paragraph" w:styleId="Heading2">
+  <w:style w:type="paragraph" w:styleId="Rubrik2">
     <w:name w:val="heading 2"/>
     <w:basedOn w:val="Normal"/>
     <w:next w:val="Normal"/>
-    <w:link w:val="Heading2Char"/>
+    <w:link w:val="Rubrik2Char"/>
     <w:uiPriority w:val="9"/>
     <w:semiHidden/>
     <w:unhideWhenUsed/>
@@ -3831,11 +4107,11 @@
       <w:szCs w:val="32"/>
     </w:rPr>
   </w:style>
-  <w:style w:type="paragraph" w:styleId="Heading3">
+  <w:style w:type="paragraph" w:styleId="Rubrik3">
     <w:name w:val="heading 3"/>
     <w:basedOn w:val="Normal"/>
     <w:next w:val="Normal"/>
-    <w:link w:val="Heading3Char"/>
+    <w:link w:val="Rubrik3Char"/>
     <w:uiPriority w:val="9"/>
     <w:semiHidden/>
     <w:unhideWhenUsed/>
@@ -3854,11 +4130,11 @@
       <w:szCs w:val="28"/>
     </w:rPr>
   </w:style>
-  <w:style w:type="paragraph" w:styleId="Heading4">
+  <w:style w:type="paragraph" w:styleId="Rubrik4">
     <w:name w:val="heading 4"/>
     <w:basedOn w:val="Normal"/>
     <w:next w:val="Normal"/>
-    <w:link w:val="Heading4Char"/>
+    <w:link w:val="Rubrik4Char"/>
     <w:uiPriority w:val="9"/>
     <w:semiHidden/>
     <w:unhideWhenUsed/>
@@ -3877,11 +4153,11 @@
       <w:color w:val="0F4761" w:themeColor="accent1" w:themeShade="BF"/>
     </w:rPr>
   </w:style>
-  <w:style w:type="paragraph" w:styleId="Heading5">
+  <w:style w:type="paragraph" w:styleId="Rubrik5">
     <w:name w:val="heading 5"/>
     <w:basedOn w:val="Normal"/>
     <w:next w:val="Normal"/>
-    <w:link w:val="Heading5Char"/>
+    <w:link w:val="Rubrik5Char"/>
     <w:uiPriority w:val="9"/>
     <w:semiHidden/>
     <w:unhideWhenUsed/>
@@ -3898,11 +4174,11 @@
       <w:color w:val="0F4761" w:themeColor="accent1" w:themeShade="BF"/>
     </w:rPr>
   </w:style>
-  <w:style w:type="paragraph" w:styleId="Heading6">
+  <w:style w:type="paragraph" w:styleId="Rubrik6">
     <w:name w:val="heading 6"/>
     <w:basedOn w:val="Normal"/>
     <w:next w:val="Normal"/>
-    <w:link w:val="Heading6Char"/>
+    <w:link w:val="Rubrik6Char"/>
     <w:uiPriority w:val="9"/>
     <w:semiHidden/>
     <w:unhideWhenUsed/>
@@ -3921,11 +4197,11 @@
       <w:color w:val="595959" w:themeColor="text1" w:themeTint="A6"/>
     </w:rPr>
   </w:style>
-  <w:style w:type="paragraph" w:styleId="Heading7">
+  <w:style w:type="paragraph" w:styleId="Rubrik7">
     <w:name w:val="heading 7"/>
     <w:basedOn w:val="Normal"/>
     <w:next w:val="Normal"/>
-    <w:link w:val="Heading7Char"/>
+    <w:link w:val="Rubrik7Char"/>
     <w:uiPriority w:val="9"/>
     <w:semiHidden/>
     <w:unhideWhenUsed/>
@@ -3942,11 +4218,11 @@
       <w:color w:val="595959" w:themeColor="text1" w:themeTint="A6"/>
     </w:rPr>
   </w:style>
-  <w:style w:type="paragraph" w:styleId="Heading8">
+  <w:style w:type="paragraph" w:styleId="Rubrik8">
     <w:name w:val="heading 8"/>
     <w:basedOn w:val="Normal"/>
     <w:next w:val="Normal"/>
-    <w:link w:val="Heading8Char"/>
+    <w:link w:val="Rubrik8Char"/>
     <w:uiPriority w:val="9"/>
     <w:semiHidden/>
     <w:unhideWhenUsed/>
@@ -3965,11 +4241,11 @@
       <w:color w:val="272727" w:themeColor="text1" w:themeTint="D8"/>
     </w:rPr>
   </w:style>
-  <w:style w:type="paragraph" w:styleId="Heading9">
+  <w:style w:type="paragraph" w:styleId="Rubrik9">
     <w:name w:val="heading 9"/>
     <w:basedOn w:val="Normal"/>
     <w:next w:val="Normal"/>
-    <w:link w:val="Heading9Char"/>
+    <w:link w:val="Rubrik9Char"/>
     <w:uiPriority w:val="9"/>
     <w:semiHidden/>
     <w:unhideWhenUsed/>
@@ -3986,13 +4262,13 @@
       <w:color w:val="272727" w:themeColor="text1" w:themeTint="D8"/>
     </w:rPr>
   </w:style>
-  <w:style w:type="character" w:default="1" w:styleId="DefaultParagraphFont">
+  <w:style w:type="character" w:default="1" w:styleId="Standardstycketeckensnitt">
     <w:name w:val="Default Paragraph Font"/>
     <w:uiPriority w:val="1"/>
     <w:semiHidden/>
     <w:unhideWhenUsed/>
   </w:style>
-  <w:style w:type="table" w:default="1" w:styleId="TableNormal">
+  <w:style w:type="table" w:default="1" w:styleId="Normaltabell">
     <w:name w:val="Normal Table"/>
     <w:uiPriority w:val="99"/>
     <w:semiHidden/>
@@ -4007,16 +4283,16 @@
       </w:tblCellMar>
     </w:tblPr>
   </w:style>
-  <w:style w:type="numbering" w:default="1" w:styleId="NoList">
+  <w:style w:type="numbering" w:default="1" w:styleId="Ingenlista">
     <w:name w:val="No List"/>
     <w:uiPriority w:val="99"/>
     <w:semiHidden/>
     <w:unhideWhenUsed/>
   </w:style>
-  <w:style w:type="character" w:customStyle="1" w:styleId="Heading1Char">
-    <w:name w:val="Heading 1 Char"/>
-    <w:basedOn w:val="DefaultParagraphFont"/>
-    <w:link w:val="Heading1"/>
+  <w:style w:type="character" w:customStyle="1" w:styleId="Rubrik1Char">
+    <w:name w:val="Rubrik 1 Char"/>
+    <w:basedOn w:val="Standardstycketeckensnitt"/>
+    <w:link w:val="Rubrik1"/>
     <w:uiPriority w:val="9"/>
     <w:rsid w:val="00B439D4"/>
     <w:rPr>
@@ -4027,10 +4303,10 @@
       <w:lang w:val="en-GB"/>
     </w:rPr>
   </w:style>
-  <w:style w:type="character" w:customStyle="1" w:styleId="Heading2Char">
-    <w:name w:val="Heading 2 Char"/>
-    <w:basedOn w:val="DefaultParagraphFont"/>
-    <w:link w:val="Heading2"/>
+  <w:style w:type="character" w:customStyle="1" w:styleId="Rubrik2Char">
+    <w:name w:val="Rubrik 2 Char"/>
+    <w:basedOn w:val="Standardstycketeckensnitt"/>
+    <w:link w:val="Rubrik2"/>
     <w:uiPriority w:val="9"/>
     <w:semiHidden/>
     <w:rsid w:val="00B439D4"/>
@@ -4042,10 +4318,10 @@
       <w:lang w:val="en-GB"/>
     </w:rPr>
   </w:style>
-  <w:style w:type="character" w:customStyle="1" w:styleId="Heading3Char">
-    <w:name w:val="Heading 3 Char"/>
-    <w:basedOn w:val="DefaultParagraphFont"/>
-    <w:link w:val="Heading3"/>
+  <w:style w:type="character" w:customStyle="1" w:styleId="Rubrik3Char">
+    <w:name w:val="Rubrik 3 Char"/>
+    <w:basedOn w:val="Standardstycketeckensnitt"/>
+    <w:link w:val="Rubrik3"/>
     <w:uiPriority w:val="9"/>
     <w:semiHidden/>
     <w:rsid w:val="00B439D4"/>
@@ -4057,10 +4333,10 @@
       <w:lang w:val="en-GB"/>
     </w:rPr>
   </w:style>
-  <w:style w:type="character" w:customStyle="1" w:styleId="Heading4Char">
-    <w:name w:val="Heading 4 Char"/>
-    <w:basedOn w:val="DefaultParagraphFont"/>
-    <w:link w:val="Heading4"/>
+  <w:style w:type="character" w:customStyle="1" w:styleId="Rubrik4Char">
+    <w:name w:val="Rubrik 4 Char"/>
+    <w:basedOn w:val="Standardstycketeckensnitt"/>
+    <w:link w:val="Rubrik4"/>
     <w:uiPriority w:val="9"/>
     <w:semiHidden/>
     <w:rsid w:val="00B439D4"/>
@@ -4072,10 +4348,10 @@
       <w:lang w:val="en-GB"/>
     </w:rPr>
   </w:style>
-  <w:style w:type="character" w:customStyle="1" w:styleId="Heading5Char">
-    <w:name w:val="Heading 5 Char"/>
-    <w:basedOn w:val="DefaultParagraphFont"/>
-    <w:link w:val="Heading5"/>
+  <w:style w:type="character" w:customStyle="1" w:styleId="Rubrik5Char">
+    <w:name w:val="Rubrik 5 Char"/>
+    <w:basedOn w:val="Standardstycketeckensnitt"/>
+    <w:link w:val="Rubrik5"/>
     <w:uiPriority w:val="9"/>
     <w:semiHidden/>
     <w:rsid w:val="00B439D4"/>
@@ -4085,10 +4361,10 @@
       <w:lang w:val="en-GB"/>
     </w:rPr>
   </w:style>
-  <w:style w:type="character" w:customStyle="1" w:styleId="Heading6Char">
-    <w:name w:val="Heading 6 Char"/>
-    <w:basedOn w:val="DefaultParagraphFont"/>
-    <w:link w:val="Heading6"/>
+  <w:style w:type="character" w:customStyle="1" w:styleId="Rubrik6Char">
+    <w:name w:val="Rubrik 6 Char"/>
+    <w:basedOn w:val="Standardstycketeckensnitt"/>
+    <w:link w:val="Rubrik6"/>
     <w:uiPriority w:val="9"/>
     <w:semiHidden/>
     <w:rsid w:val="00B439D4"/>
@@ -4100,10 +4376,10 @@
       <w:lang w:val="en-GB"/>
     </w:rPr>
   </w:style>
-  <w:style w:type="character" w:customStyle="1" w:styleId="Heading7Char">
-    <w:name w:val="Heading 7 Char"/>
-    <w:basedOn w:val="DefaultParagraphFont"/>
-    <w:link w:val="Heading7"/>
+  <w:style w:type="character" w:customStyle="1" w:styleId="Rubrik7Char">
+    <w:name w:val="Rubrik 7 Char"/>
+    <w:basedOn w:val="Standardstycketeckensnitt"/>
+    <w:link w:val="Rubrik7"/>
     <w:uiPriority w:val="9"/>
     <w:semiHidden/>
     <w:rsid w:val="00B439D4"/>
@@ -4113,10 +4389,10 @@
       <w:lang w:val="en-GB"/>
     </w:rPr>
   </w:style>
-  <w:style w:type="character" w:customStyle="1" w:styleId="Heading8Char">
-    <w:name w:val="Heading 8 Char"/>
-    <w:basedOn w:val="DefaultParagraphFont"/>
-    <w:link w:val="Heading8"/>
+  <w:style w:type="character" w:customStyle="1" w:styleId="Rubrik8Char">
+    <w:name w:val="Rubrik 8 Char"/>
+    <w:basedOn w:val="Standardstycketeckensnitt"/>
+    <w:link w:val="Rubrik8"/>
     <w:uiPriority w:val="9"/>
     <w:semiHidden/>
     <w:rsid w:val="00B439D4"/>
@@ -4128,10 +4404,10 @@
       <w:lang w:val="en-GB"/>
     </w:rPr>
   </w:style>
-  <w:style w:type="character" w:customStyle="1" w:styleId="Heading9Char">
-    <w:name w:val="Heading 9 Char"/>
-    <w:basedOn w:val="DefaultParagraphFont"/>
-    <w:link w:val="Heading9"/>
+  <w:style w:type="character" w:customStyle="1" w:styleId="Rubrik9Char">
+    <w:name w:val="Rubrik 9 Char"/>
+    <w:basedOn w:val="Standardstycketeckensnitt"/>
+    <w:link w:val="Rubrik9"/>
     <w:uiPriority w:val="9"/>
     <w:semiHidden/>
     <w:rsid w:val="00B439D4"/>
@@ -4141,11 +4417,11 @@
       <w:lang w:val="en-GB"/>
     </w:rPr>
   </w:style>
-  <w:style w:type="paragraph" w:styleId="Title">
+  <w:style w:type="paragraph" w:styleId="Rubrik">
     <w:name w:val="Title"/>
     <w:basedOn w:val="Normal"/>
     <w:next w:val="Normal"/>
-    <w:link w:val="TitleChar"/>
+    <w:link w:val="RubrikChar"/>
     <w:uiPriority w:val="10"/>
     <w:qFormat/>
     <w:rsid w:val="00B439D4"/>
@@ -4161,10 +4437,10 @@
       <w:szCs w:val="56"/>
     </w:rPr>
   </w:style>
-  <w:style w:type="character" w:customStyle="1" w:styleId="TitleChar">
-    <w:name w:val="Title Char"/>
-    <w:basedOn w:val="DefaultParagraphFont"/>
-    <w:link w:val="Title"/>
+  <w:style w:type="character" w:customStyle="1" w:styleId="RubrikChar">
+    <w:name w:val="Rubrik Char"/>
+    <w:basedOn w:val="Standardstycketeckensnitt"/>
+    <w:link w:val="Rubrik"/>
     <w:uiPriority w:val="10"/>
     <w:rsid w:val="00B439D4"/>
     <w:rPr>
@@ -4176,11 +4452,11 @@
       <w:lang w:val="en-GB"/>
     </w:rPr>
   </w:style>
-  <w:style w:type="paragraph" w:styleId="Subtitle">
+  <w:style w:type="paragraph" w:styleId="Underrubrik">
     <w:name w:val="Subtitle"/>
     <w:basedOn w:val="Normal"/>
     <w:next w:val="Normal"/>
-    <w:link w:val="SubtitleChar"/>
+    <w:link w:val="UnderrubrikChar"/>
     <w:uiPriority w:val="11"/>
     <w:qFormat/>
     <w:rsid w:val="00B439D4"/>
@@ -4197,10 +4473,10 @@
       <w:szCs w:val="28"/>
     </w:rPr>
   </w:style>
-  <w:style w:type="character" w:customStyle="1" w:styleId="SubtitleChar">
-    <w:name w:val="Subtitle Char"/>
-    <w:basedOn w:val="DefaultParagraphFont"/>
-    <w:link w:val="Subtitle"/>
+  <w:style w:type="character" w:customStyle="1" w:styleId="UnderrubrikChar">
+    <w:name w:val="Underrubrik Char"/>
+    <w:basedOn w:val="Standardstycketeckensnitt"/>
+    <w:link w:val="Underrubrik"/>
     <w:uiPriority w:val="11"/>
     <w:rsid w:val="00B439D4"/>
     <w:rPr>
@@ -4212,11 +4488,11 @@
       <w:lang w:val="en-GB"/>
     </w:rPr>
   </w:style>
-  <w:style w:type="paragraph" w:styleId="Quote">
+  <w:style w:type="paragraph" w:styleId="Citat">
     <w:name w:val="Quote"/>
     <w:basedOn w:val="Normal"/>
     <w:next w:val="Normal"/>
-    <w:link w:val="QuoteChar"/>
+    <w:link w:val="CitatChar"/>
     <w:uiPriority w:val="29"/>
     <w:qFormat/>
     <w:rsid w:val="00B439D4"/>
@@ -4230,10 +4506,10 @@
       <w:color w:val="404040" w:themeColor="text1" w:themeTint="BF"/>
     </w:rPr>
   </w:style>
-  <w:style w:type="character" w:customStyle="1" w:styleId="QuoteChar">
-    <w:name w:val="Quote Char"/>
-    <w:basedOn w:val="DefaultParagraphFont"/>
-    <w:link w:val="Quote"/>
+  <w:style w:type="character" w:customStyle="1" w:styleId="CitatChar">
+    <w:name w:val="Citat Char"/>
+    <w:basedOn w:val="Standardstycketeckensnitt"/>
+    <w:link w:val="Citat"/>
     <w:uiPriority w:val="29"/>
     <w:rsid w:val="00B439D4"/>
     <w:rPr>
@@ -4243,7 +4519,7 @@
       <w:lang w:val="en-GB"/>
     </w:rPr>
   </w:style>
-  <w:style w:type="paragraph" w:styleId="ListParagraph">
+  <w:style w:type="paragraph" w:styleId="Liststycke">
     <w:name w:val="List Paragraph"/>
     <w:basedOn w:val="Normal"/>
     <w:uiPriority w:val="34"/>
@@ -4254,9 +4530,9 @@
       <w:contextualSpacing/>
     </w:pPr>
   </w:style>
-  <w:style w:type="character" w:styleId="IntenseEmphasis">
+  <w:style w:type="character" w:styleId="Starkbetoning">
     <w:name w:val="Intense Emphasis"/>
-    <w:basedOn w:val="DefaultParagraphFont"/>
+    <w:basedOn w:val="Standardstycketeckensnitt"/>
     <w:uiPriority w:val="21"/>
     <w:qFormat/>
     <w:rsid w:val="00B439D4"/>
@@ -4266,11 +4542,11 @@
       <w:color w:val="0F4761" w:themeColor="accent1" w:themeShade="BF"/>
     </w:rPr>
   </w:style>
-  <w:style w:type="paragraph" w:styleId="IntenseQuote">
+  <w:style w:type="paragraph" w:styleId="Starktcitat">
     <w:name w:val="Intense Quote"/>
     <w:basedOn w:val="Normal"/>
     <w:next w:val="Normal"/>
-    <w:link w:val="IntenseQuoteChar"/>
+    <w:link w:val="StarktcitatChar"/>
     <w:uiPriority w:val="30"/>
     <w:qFormat/>
     <w:rsid w:val="00B439D4"/>
@@ -4289,10 +4565,10 @@
       <w:color w:val="0F4761" w:themeColor="accent1" w:themeShade="BF"/>
     </w:rPr>
   </w:style>
-  <w:style w:type="character" w:customStyle="1" w:styleId="IntenseQuoteChar">
-    <w:name w:val="Intense Quote Char"/>
-    <w:basedOn w:val="DefaultParagraphFont"/>
-    <w:link w:val="IntenseQuote"/>
+  <w:style w:type="character" w:customStyle="1" w:styleId="StarktcitatChar">
+    <w:name w:val="Starkt citat Char"/>
+    <w:basedOn w:val="Standardstycketeckensnitt"/>
+    <w:link w:val="Starktcitat"/>
     <w:uiPriority w:val="30"/>
     <w:rsid w:val="00B439D4"/>
     <w:rPr>
@@ -4302,9 +4578,9 @@
       <w:lang w:val="en-GB"/>
     </w:rPr>
   </w:style>
-  <w:style w:type="character" w:styleId="IntenseReference">
+  <w:style w:type="character" w:styleId="Starkreferens">
     <w:name w:val="Intense Reference"/>
-    <w:basedOn w:val="DefaultParagraphFont"/>
+    <w:basedOn w:val="Standardstycketeckensnitt"/>
     <w:uiPriority w:val="32"/>
     <w:qFormat/>
     <w:rsid w:val="00B439D4"/>
@@ -4316,10 +4592,10 @@
       <w:spacing w:val="5"/>
     </w:rPr>
   </w:style>
-  <w:style w:type="paragraph" w:styleId="Header">
+  <w:style w:type="paragraph" w:styleId="Sidhuvud">
     <w:name w:val="header"/>
     <w:basedOn w:val="Normal"/>
-    <w:link w:val="HeaderChar"/>
+    <w:link w:val="SidhuvudChar"/>
     <w:uiPriority w:val="99"/>
     <w:unhideWhenUsed/>
     <w:rsid w:val="00153BF4"/>
@@ -4331,20 +4607,20 @@
       <w:spacing w:after="0" w:line="240" w:lineRule="auto"/>
     </w:pPr>
   </w:style>
-  <w:style w:type="character" w:customStyle="1" w:styleId="HeaderChar">
-    <w:name w:val="Header Char"/>
-    <w:basedOn w:val="DefaultParagraphFont"/>
-    <w:link w:val="Header"/>
+  <w:style w:type="character" w:customStyle="1" w:styleId="SidhuvudChar">
+    <w:name w:val="Sidhuvud Char"/>
+    <w:basedOn w:val="Standardstycketeckensnitt"/>
+    <w:link w:val="Sidhuvud"/>
     <w:uiPriority w:val="99"/>
     <w:rsid w:val="00153BF4"/>
     <w:rPr>
       <w:lang w:val="en-GB"/>
     </w:rPr>
   </w:style>
-  <w:style w:type="paragraph" w:styleId="Footer">
+  <w:style w:type="paragraph" w:styleId="Sidfot">
     <w:name w:val="footer"/>
     <w:basedOn w:val="Normal"/>
-    <w:link w:val="FooterChar"/>
+    <w:link w:val="SidfotChar"/>
     <w:uiPriority w:val="99"/>
     <w:unhideWhenUsed/>
     <w:rsid w:val="00153BF4"/>
@@ -4356,19 +4632,19 @@
       <w:spacing w:after="0" w:line="240" w:lineRule="auto"/>
     </w:pPr>
   </w:style>
-  <w:style w:type="character" w:customStyle="1" w:styleId="FooterChar">
-    <w:name w:val="Footer Char"/>
-    <w:basedOn w:val="DefaultParagraphFont"/>
-    <w:link w:val="Footer"/>
+  <w:style w:type="character" w:customStyle="1" w:styleId="SidfotChar">
+    <w:name w:val="Sidfot Char"/>
+    <w:basedOn w:val="Standardstycketeckensnitt"/>
+    <w:link w:val="Sidfot"/>
     <w:uiPriority w:val="99"/>
     <w:rsid w:val="00153BF4"/>
     <w:rPr>
       <w:lang w:val="en-GB"/>
     </w:rPr>
   </w:style>
-  <w:style w:type="table" w:styleId="TableGrid">
+  <w:style w:type="table" w:styleId="Tabellrutnt">
     <w:name w:val="Table Grid"/>
-    <w:basedOn w:val="TableNormal"/>
+    <w:basedOn w:val="Normaltabell"/>
     <w:uiPriority w:val="39"/>
     <w:rsid w:val="002C481A"/>
     <w:pPr>

</xml_diff>